<commit_message>
22-01-2016 room custom validators
</commit_message>
<xml_diff>
--- a/MVCMusicStore/Content/notes.docx
+++ b/MVCMusicStore/Content/notes.docx
@@ -6040,17 +6040,3706 @@
         <w:t>HTML helpers are useful to write HTML code (tags) wherein we maintain coordination between the model and the view that is used in the form; they help in giving correct names to the HTML elements.</w:t>
       </w:r>
     </w:p>
+    <w:p/>
+    <w:p/>
+    <w:p/>
+    <w:p/>
+    <w:p>
+      <w:pPr>
+        <w:pStyle w:val="Title"/>
+      </w:pPr>
+      <w:r>
+        <w:t>Chapter 6: Data Annotations and Validation</w:t>
+      </w:r>
+    </w:p>
     <w:p>
       <w:pPr>
         <w:pStyle w:val="ListParagraph"/>
         <w:numPr>
           <w:ilvl w:val="0"/>
-          <w:numId w:val="6"/>
+          <w:numId w:val="8"/>
         </w:numPr>
       </w:pPr>
+      <w:r>
+        <w:t xml:space="preserve">Data annotations are stored in </w:t>
+      </w:r>
+      <w:proofErr w:type="spellStart"/>
+      <w:r>
+        <w:rPr>
+          <w:rFonts w:ascii="Consolas" w:hAnsi="Consolas" w:cs="Consolas"/>
+          <w:color w:val="000000"/>
+          <w:sz w:val="19"/>
+          <w:szCs w:val="19"/>
+          <w:highlight w:val="white"/>
+        </w:rPr>
+        <w:t>System.ComponentModel.DataAnnotations</w:t>
+      </w:r>
+      <w:proofErr w:type="spellEnd"/>
+      <w:r>
+        <w:t xml:space="preserve"> class. </w:t>
+      </w:r>
+    </w:p>
+    <w:p>
+      <w:pPr>
+        <w:pStyle w:val="ListParagraph"/>
+        <w:numPr>
+          <w:ilvl w:val="0"/>
+          <w:numId w:val="8"/>
+        </w:numPr>
+      </w:pPr>
+      <w:r>
+        <w:t>Data validations</w:t>
+      </w:r>
+    </w:p>
+    <w:tbl>
+      <w:tblPr>
+        <w:tblStyle w:val="LightList-Accent5"/>
+        <w:tblW w:w="0" w:type="auto"/>
+        <w:tblLook w:val="04A0" w:firstRow="1" w:lastRow="0" w:firstColumn="1" w:lastColumn="0" w:noHBand="0" w:noVBand="1"/>
+      </w:tblPr>
+      <w:tblGrid>
+        <w:gridCol w:w="876"/>
+        <w:gridCol w:w="1740"/>
+        <w:gridCol w:w="2850"/>
+        <w:gridCol w:w="4110"/>
+      </w:tblGrid>
+      <w:tr>
+        <w:trPr>
+          <w:cnfStyle w:val="100000000000" w:firstRow="1" w:lastRow="0" w:firstColumn="0" w:lastColumn="0" w:oddVBand="0" w:evenVBand="0" w:oddHBand="0" w:evenHBand="0" w:firstRowFirstColumn="0" w:firstRowLastColumn="0" w:lastRowFirstColumn="0" w:lastRowLastColumn="0"/>
+        </w:trPr>
+        <w:tc>
+          <w:tcPr>
+            <w:cnfStyle w:val="001000000000" w:firstRow="0" w:lastRow="0" w:firstColumn="1" w:lastColumn="0" w:oddVBand="0" w:evenVBand="0" w:oddHBand="0" w:evenHBand="0" w:firstRowFirstColumn="0" w:firstRowLastColumn="0" w:lastRowFirstColumn="0" w:lastRowLastColumn="0"/>
+            <w:tcW w:w="918" w:type="dxa"/>
+          </w:tcPr>
+          <w:p>
+            <w:r>
+              <w:t>S.NO</w:t>
+            </w:r>
+          </w:p>
+        </w:tc>
+        <w:tc>
+          <w:tcPr>
+            <w:tcW w:w="1440" w:type="dxa"/>
+          </w:tcPr>
+          <w:p>
+            <w:pPr>
+              <w:cnfStyle w:val="100000000000" w:firstRow="1" w:lastRow="0" w:firstColumn="0" w:lastColumn="0" w:oddVBand="0" w:evenVBand="0" w:oddHBand="0" w:evenHBand="0" w:firstRowFirstColumn="0" w:firstRowLastColumn="0" w:lastRowFirstColumn="0" w:lastRowLastColumn="0"/>
+            </w:pPr>
+            <w:r>
+              <w:t>Attribute</w:t>
+            </w:r>
+          </w:p>
+        </w:tc>
+        <w:tc>
+          <w:tcPr>
+            <w:tcW w:w="3060" w:type="dxa"/>
+          </w:tcPr>
+          <w:p>
+            <w:pPr>
+              <w:cnfStyle w:val="100000000000" w:firstRow="1" w:lastRow="0" w:firstColumn="0" w:lastColumn="0" w:oddVBand="0" w:evenVBand="0" w:oddHBand="0" w:evenHBand="0" w:firstRowFirstColumn="0" w:firstRowLastColumn="0" w:lastRowFirstColumn="0" w:lastRowLastColumn="0"/>
+            </w:pPr>
+            <w:r>
+              <w:t>Description</w:t>
+            </w:r>
+          </w:p>
+        </w:tc>
+        <w:tc>
+          <w:tcPr>
+            <w:tcW w:w="4158" w:type="dxa"/>
+          </w:tcPr>
+          <w:p>
+            <w:pPr>
+              <w:cnfStyle w:val="100000000000" w:firstRow="1" w:lastRow="0" w:firstColumn="0" w:lastColumn="0" w:oddVBand="0" w:evenVBand="0" w:oddHBand="0" w:evenHBand="0" w:firstRowFirstColumn="0" w:firstRowLastColumn="0" w:lastRowFirstColumn="0" w:lastRowLastColumn="0"/>
+            </w:pPr>
+            <w:r>
+              <w:t>Example</w:t>
+            </w:r>
+          </w:p>
+        </w:tc>
+      </w:tr>
+      <w:tr>
+        <w:trPr>
+          <w:cnfStyle w:val="000000100000" w:firstRow="0" w:lastRow="0" w:firstColumn="0" w:lastColumn="0" w:oddVBand="0" w:evenVBand="0" w:oddHBand="1" w:evenHBand="0" w:firstRowFirstColumn="0" w:firstRowLastColumn="0" w:lastRowFirstColumn="0" w:lastRowLastColumn="0"/>
+        </w:trPr>
+        <w:tc>
+          <w:tcPr>
+            <w:cnfStyle w:val="001000000000" w:firstRow="0" w:lastRow="0" w:firstColumn="1" w:lastColumn="0" w:oddVBand="0" w:evenVBand="0" w:oddHBand="0" w:evenHBand="0" w:firstRowFirstColumn="0" w:firstRowLastColumn="0" w:lastRowFirstColumn="0" w:lastRowLastColumn="0"/>
+            <w:tcW w:w="918" w:type="dxa"/>
+          </w:tcPr>
+          <w:p>
+            <w:r>
+              <w:t>1</w:t>
+            </w:r>
+          </w:p>
+        </w:tc>
+        <w:tc>
+          <w:tcPr>
+            <w:tcW w:w="1440" w:type="dxa"/>
+          </w:tcPr>
+          <w:p>
+            <w:pPr>
+              <w:cnfStyle w:val="000000100000" w:firstRow="0" w:lastRow="0" w:firstColumn="0" w:lastColumn="0" w:oddVBand="0" w:evenVBand="0" w:oddHBand="1" w:evenHBand="0" w:firstRowFirstColumn="0" w:firstRowLastColumn="0" w:lastRowFirstColumn="0" w:lastRowLastColumn="0"/>
+            </w:pPr>
+            <w:r>
+              <w:t>Required</w:t>
+            </w:r>
+          </w:p>
+        </w:tc>
+        <w:tc>
+          <w:tcPr>
+            <w:tcW w:w="3060" w:type="dxa"/>
+          </w:tcPr>
+          <w:p>
+            <w:pPr>
+              <w:cnfStyle w:val="000000100000" w:firstRow="0" w:lastRow="0" w:firstColumn="0" w:lastColumn="0" w:oddVBand="0" w:evenVBand="0" w:oddHBand="1" w:evenHBand="0" w:firstRowFirstColumn="0" w:firstRowLastColumn="0" w:lastRowFirstColumn="0" w:lastRowLastColumn="0"/>
+            </w:pPr>
+            <w:r>
+              <w:t>To make a property mandatory</w:t>
+            </w:r>
+          </w:p>
+        </w:tc>
+        <w:tc>
+          <w:tcPr>
+            <w:tcW w:w="4158" w:type="dxa"/>
+          </w:tcPr>
+          <w:p>
+            <w:pPr>
+              <w:autoSpaceDE w:val="0"/>
+              <w:autoSpaceDN w:val="0"/>
+              <w:adjustRightInd w:val="0"/>
+              <w:cnfStyle w:val="000000100000" w:firstRow="0" w:lastRow="0" w:firstColumn="0" w:lastColumn="0" w:oddVBand="0" w:evenVBand="0" w:oddHBand="1" w:evenHBand="0" w:firstRowFirstColumn="0" w:firstRowLastColumn="0" w:lastRowFirstColumn="0" w:lastRowLastColumn="0"/>
+              <w:rPr>
+                <w:rFonts w:ascii="Consolas" w:hAnsi="Consolas" w:cs="Consolas"/>
+                <w:color w:val="000000"/>
+                <w:sz w:val="19"/>
+                <w:szCs w:val="19"/>
+                <w:highlight w:val="white"/>
+              </w:rPr>
+            </w:pPr>
+            <w:r>
+              <w:rPr>
+                <w:rFonts w:ascii="Consolas" w:hAnsi="Consolas" w:cs="Consolas"/>
+                <w:color w:val="000000"/>
+                <w:sz w:val="19"/>
+                <w:szCs w:val="19"/>
+                <w:highlight w:val="white"/>
+              </w:rPr>
+              <w:t>[</w:t>
+            </w:r>
+            <w:r>
+              <w:rPr>
+                <w:rFonts w:ascii="Consolas" w:hAnsi="Consolas" w:cs="Consolas"/>
+                <w:color w:val="2B91AF"/>
+                <w:sz w:val="19"/>
+                <w:szCs w:val="19"/>
+                <w:highlight w:val="white"/>
+              </w:rPr>
+              <w:t>Required</w:t>
+            </w:r>
+            <w:r>
+              <w:rPr>
+                <w:rFonts w:ascii="Consolas" w:hAnsi="Consolas" w:cs="Consolas"/>
+                <w:color w:val="000000"/>
+                <w:sz w:val="19"/>
+                <w:szCs w:val="19"/>
+                <w:highlight w:val="white"/>
+              </w:rPr>
+              <w:t>]</w:t>
+            </w:r>
+          </w:p>
+          <w:p>
+            <w:pPr>
+              <w:cnfStyle w:val="000000100000" w:firstRow="0" w:lastRow="0" w:firstColumn="0" w:lastColumn="0" w:oddVBand="0" w:evenVBand="0" w:oddHBand="1" w:evenHBand="0" w:firstRowFirstColumn="0" w:firstRowLastColumn="0" w:lastRowFirstColumn="0" w:lastRowLastColumn="0"/>
+            </w:pPr>
+            <w:r>
+              <w:rPr>
+                <w:rFonts w:ascii="Consolas" w:hAnsi="Consolas" w:cs="Consolas"/>
+                <w:color w:val="0000FF"/>
+                <w:sz w:val="19"/>
+                <w:szCs w:val="19"/>
+                <w:highlight w:val="white"/>
+              </w:rPr>
+              <w:t>public</w:t>
+            </w:r>
+            <w:r>
+              <w:rPr>
+                <w:rFonts w:ascii="Consolas" w:hAnsi="Consolas" w:cs="Consolas"/>
+                <w:color w:val="000000"/>
+                <w:sz w:val="19"/>
+                <w:szCs w:val="19"/>
+                <w:highlight w:val="white"/>
+              </w:rPr>
+              <w:t xml:space="preserve"> </w:t>
+            </w:r>
+            <w:r>
+              <w:rPr>
+                <w:rFonts w:ascii="Consolas" w:hAnsi="Consolas" w:cs="Consolas"/>
+                <w:color w:val="0000FF"/>
+                <w:sz w:val="19"/>
+                <w:szCs w:val="19"/>
+                <w:highlight w:val="white"/>
+              </w:rPr>
+              <w:t>string</w:t>
+            </w:r>
+            <w:r>
+              <w:rPr>
+                <w:rFonts w:ascii="Consolas" w:hAnsi="Consolas" w:cs="Consolas"/>
+                <w:color w:val="000000"/>
+                <w:sz w:val="19"/>
+                <w:szCs w:val="19"/>
+                <w:highlight w:val="white"/>
+              </w:rPr>
+              <w:t xml:space="preserve"> </w:t>
+            </w:r>
+            <w:proofErr w:type="spellStart"/>
+            <w:r>
+              <w:rPr>
+                <w:rFonts w:ascii="Consolas" w:hAnsi="Consolas" w:cs="Consolas"/>
+                <w:color w:val="000000"/>
+                <w:sz w:val="19"/>
+                <w:szCs w:val="19"/>
+                <w:highlight w:val="white"/>
+              </w:rPr>
+              <w:t>LastName</w:t>
+            </w:r>
+            <w:proofErr w:type="spellEnd"/>
+            <w:r>
+              <w:rPr>
+                <w:rFonts w:ascii="Consolas" w:hAnsi="Consolas" w:cs="Consolas"/>
+                <w:color w:val="000000"/>
+                <w:sz w:val="19"/>
+                <w:szCs w:val="19"/>
+                <w:highlight w:val="white"/>
+              </w:rPr>
+              <w:t xml:space="preserve"> { </w:t>
+            </w:r>
+            <w:r>
+              <w:rPr>
+                <w:rFonts w:ascii="Consolas" w:hAnsi="Consolas" w:cs="Consolas"/>
+                <w:color w:val="0000FF"/>
+                <w:sz w:val="19"/>
+                <w:szCs w:val="19"/>
+                <w:highlight w:val="white"/>
+              </w:rPr>
+              <w:t>get</w:t>
+            </w:r>
+            <w:r>
+              <w:rPr>
+                <w:rFonts w:ascii="Consolas" w:hAnsi="Consolas" w:cs="Consolas"/>
+                <w:color w:val="000000"/>
+                <w:sz w:val="19"/>
+                <w:szCs w:val="19"/>
+                <w:highlight w:val="white"/>
+              </w:rPr>
+              <w:t xml:space="preserve">; </w:t>
+            </w:r>
+            <w:r>
+              <w:rPr>
+                <w:rFonts w:ascii="Consolas" w:hAnsi="Consolas" w:cs="Consolas"/>
+                <w:color w:val="0000FF"/>
+                <w:sz w:val="19"/>
+                <w:szCs w:val="19"/>
+                <w:highlight w:val="white"/>
+              </w:rPr>
+              <w:t>set</w:t>
+            </w:r>
+            <w:r>
+              <w:rPr>
+                <w:rFonts w:ascii="Consolas" w:hAnsi="Consolas" w:cs="Consolas"/>
+                <w:color w:val="000000"/>
+                <w:sz w:val="19"/>
+                <w:szCs w:val="19"/>
+                <w:highlight w:val="white"/>
+              </w:rPr>
+              <w:t>; }</w:t>
+            </w:r>
+          </w:p>
+        </w:tc>
+      </w:tr>
+      <w:tr>
+        <w:tc>
+          <w:tcPr>
+            <w:cnfStyle w:val="001000000000" w:firstRow="0" w:lastRow="0" w:firstColumn="1" w:lastColumn="0" w:oddVBand="0" w:evenVBand="0" w:oddHBand="0" w:evenHBand="0" w:firstRowFirstColumn="0" w:firstRowLastColumn="0" w:lastRowFirstColumn="0" w:lastRowLastColumn="0"/>
+            <w:tcW w:w="918" w:type="dxa"/>
+          </w:tcPr>
+          <w:p>
+            <w:r>
+              <w:t>2</w:t>
+            </w:r>
+          </w:p>
+        </w:tc>
+        <w:tc>
+          <w:tcPr>
+            <w:tcW w:w="1440" w:type="dxa"/>
+          </w:tcPr>
+          <w:p>
+            <w:pPr>
+              <w:cnfStyle w:val="000000000000" w:firstRow="0" w:lastRow="0" w:firstColumn="0" w:lastColumn="0" w:oddVBand="0" w:evenVBand="0" w:oddHBand="0" w:evenHBand="0" w:firstRowFirstColumn="0" w:firstRowLastColumn="0" w:lastRowFirstColumn="0" w:lastRowLastColumn="0"/>
+            </w:pPr>
+            <w:proofErr w:type="spellStart"/>
+            <w:r>
+              <w:t>StringLength</w:t>
+            </w:r>
+            <w:proofErr w:type="spellEnd"/>
+          </w:p>
+        </w:tc>
+        <w:tc>
+          <w:tcPr>
+            <w:tcW w:w="3060" w:type="dxa"/>
+          </w:tcPr>
+          <w:p>
+            <w:pPr>
+              <w:cnfStyle w:val="000000000000" w:firstRow="0" w:lastRow="0" w:firstColumn="0" w:lastColumn="0" w:oddVBand="0" w:evenVBand="0" w:oddHBand="0" w:evenHBand="0" w:firstRowFirstColumn="0" w:firstRowLastColumn="0" w:lastRowFirstColumn="0" w:lastRowLastColumn="0"/>
+            </w:pPr>
+            <w:r>
+              <w:t xml:space="preserve">To specify </w:t>
+            </w:r>
+            <w:r>
+              <w:t>restrictions on a property value’s length</w:t>
+            </w:r>
+          </w:p>
+        </w:tc>
+        <w:tc>
+          <w:tcPr>
+            <w:tcW w:w="4158" w:type="dxa"/>
+          </w:tcPr>
+          <w:p>
+            <w:pPr>
+              <w:autoSpaceDE w:val="0"/>
+              <w:autoSpaceDN w:val="0"/>
+              <w:adjustRightInd w:val="0"/>
+              <w:cnfStyle w:val="000000000000" w:firstRow="0" w:lastRow="0" w:firstColumn="0" w:lastColumn="0" w:oddVBand="0" w:evenVBand="0" w:oddHBand="0" w:evenHBand="0" w:firstRowFirstColumn="0" w:firstRowLastColumn="0" w:lastRowFirstColumn="0" w:lastRowLastColumn="0"/>
+              <w:rPr>
+                <w:rFonts w:ascii="Consolas" w:hAnsi="Consolas" w:cs="Consolas"/>
+                <w:color w:val="000000"/>
+                <w:sz w:val="19"/>
+                <w:szCs w:val="19"/>
+                <w:highlight w:val="white"/>
+              </w:rPr>
+            </w:pPr>
+            <w:r>
+              <w:rPr>
+                <w:rFonts w:ascii="Consolas" w:hAnsi="Consolas" w:cs="Consolas"/>
+                <w:color w:val="000000"/>
+                <w:sz w:val="19"/>
+                <w:szCs w:val="19"/>
+                <w:highlight w:val="white"/>
+              </w:rPr>
+              <w:t>[</w:t>
+            </w:r>
+            <w:proofErr w:type="spellStart"/>
+            <w:r>
+              <w:rPr>
+                <w:rFonts w:ascii="Consolas" w:hAnsi="Consolas" w:cs="Consolas"/>
+                <w:color w:val="2B91AF"/>
+                <w:sz w:val="19"/>
+                <w:szCs w:val="19"/>
+                <w:highlight w:val="white"/>
+              </w:rPr>
+              <w:t>StringLength</w:t>
+            </w:r>
+            <w:proofErr w:type="spellEnd"/>
+            <w:r>
+              <w:rPr>
+                <w:rFonts w:ascii="Consolas" w:hAnsi="Consolas" w:cs="Consolas"/>
+                <w:color w:val="000000"/>
+                <w:sz w:val="19"/>
+                <w:szCs w:val="19"/>
+                <w:highlight w:val="white"/>
+              </w:rPr>
+              <w:t>(50)]</w:t>
+            </w:r>
+          </w:p>
+          <w:p>
+            <w:pPr>
+              <w:cnfStyle w:val="000000000000" w:firstRow="0" w:lastRow="0" w:firstColumn="0" w:lastColumn="0" w:oddVBand="0" w:evenVBand="0" w:oddHBand="0" w:evenHBand="0" w:firstRowFirstColumn="0" w:firstRowLastColumn="0" w:lastRowFirstColumn="0" w:lastRowLastColumn="0"/>
+            </w:pPr>
+            <w:r>
+              <w:rPr>
+                <w:rFonts w:ascii="Consolas" w:hAnsi="Consolas" w:cs="Consolas"/>
+                <w:color w:val="0000FF"/>
+                <w:sz w:val="19"/>
+                <w:szCs w:val="19"/>
+                <w:highlight w:val="white"/>
+              </w:rPr>
+              <w:t>public</w:t>
+            </w:r>
+            <w:r>
+              <w:rPr>
+                <w:rFonts w:ascii="Consolas" w:hAnsi="Consolas" w:cs="Consolas"/>
+                <w:color w:val="000000"/>
+                <w:sz w:val="19"/>
+                <w:szCs w:val="19"/>
+                <w:highlight w:val="white"/>
+              </w:rPr>
+              <w:t xml:space="preserve"> </w:t>
+            </w:r>
+            <w:r>
+              <w:rPr>
+                <w:rFonts w:ascii="Consolas" w:hAnsi="Consolas" w:cs="Consolas"/>
+                <w:color w:val="0000FF"/>
+                <w:sz w:val="19"/>
+                <w:szCs w:val="19"/>
+                <w:highlight w:val="white"/>
+              </w:rPr>
+              <w:t>string</w:t>
+            </w:r>
+            <w:r>
+              <w:rPr>
+                <w:rFonts w:ascii="Consolas" w:hAnsi="Consolas" w:cs="Consolas"/>
+                <w:color w:val="000000"/>
+                <w:sz w:val="19"/>
+                <w:szCs w:val="19"/>
+                <w:highlight w:val="white"/>
+              </w:rPr>
+              <w:t xml:space="preserve"> </w:t>
+            </w:r>
+            <w:proofErr w:type="spellStart"/>
+            <w:r>
+              <w:rPr>
+                <w:rFonts w:ascii="Consolas" w:hAnsi="Consolas" w:cs="Consolas"/>
+                <w:color w:val="000000"/>
+                <w:sz w:val="19"/>
+                <w:szCs w:val="19"/>
+                <w:highlight w:val="white"/>
+              </w:rPr>
+              <w:t>FirstName</w:t>
+            </w:r>
+            <w:proofErr w:type="spellEnd"/>
+            <w:r>
+              <w:rPr>
+                <w:rFonts w:ascii="Consolas" w:hAnsi="Consolas" w:cs="Consolas"/>
+                <w:color w:val="000000"/>
+                <w:sz w:val="19"/>
+                <w:szCs w:val="19"/>
+                <w:highlight w:val="white"/>
+              </w:rPr>
+              <w:t xml:space="preserve"> { </w:t>
+            </w:r>
+            <w:r>
+              <w:rPr>
+                <w:rFonts w:ascii="Consolas" w:hAnsi="Consolas" w:cs="Consolas"/>
+                <w:color w:val="0000FF"/>
+                <w:sz w:val="19"/>
+                <w:szCs w:val="19"/>
+                <w:highlight w:val="white"/>
+              </w:rPr>
+              <w:t>get</w:t>
+            </w:r>
+            <w:r>
+              <w:rPr>
+                <w:rFonts w:ascii="Consolas" w:hAnsi="Consolas" w:cs="Consolas"/>
+                <w:color w:val="000000"/>
+                <w:sz w:val="19"/>
+                <w:szCs w:val="19"/>
+                <w:highlight w:val="white"/>
+              </w:rPr>
+              <w:t xml:space="preserve">; </w:t>
+            </w:r>
+            <w:r>
+              <w:rPr>
+                <w:rFonts w:ascii="Consolas" w:hAnsi="Consolas" w:cs="Consolas"/>
+                <w:color w:val="0000FF"/>
+                <w:sz w:val="19"/>
+                <w:szCs w:val="19"/>
+                <w:highlight w:val="white"/>
+              </w:rPr>
+              <w:t>set</w:t>
+            </w:r>
+            <w:r>
+              <w:rPr>
+                <w:rFonts w:ascii="Consolas" w:hAnsi="Consolas" w:cs="Consolas"/>
+                <w:color w:val="000000"/>
+                <w:sz w:val="19"/>
+                <w:szCs w:val="19"/>
+                <w:highlight w:val="white"/>
+              </w:rPr>
+              <w:t>; }</w:t>
+            </w:r>
+          </w:p>
+        </w:tc>
+      </w:tr>
+      <w:tr>
+        <w:trPr>
+          <w:cnfStyle w:val="000000100000" w:firstRow="0" w:lastRow="0" w:firstColumn="0" w:lastColumn="0" w:oddVBand="0" w:evenVBand="0" w:oddHBand="1" w:evenHBand="0" w:firstRowFirstColumn="0" w:firstRowLastColumn="0" w:lastRowFirstColumn="0" w:lastRowLastColumn="0"/>
+        </w:trPr>
+        <w:tc>
+          <w:tcPr>
+            <w:cnfStyle w:val="001000000000" w:firstRow="0" w:lastRow="0" w:firstColumn="1" w:lastColumn="0" w:oddVBand="0" w:evenVBand="0" w:oddHBand="0" w:evenHBand="0" w:firstRowFirstColumn="0" w:firstRowLastColumn="0" w:lastRowFirstColumn="0" w:lastRowLastColumn="0"/>
+            <w:tcW w:w="918" w:type="dxa"/>
+          </w:tcPr>
+          <w:p/>
+        </w:tc>
+        <w:tc>
+          <w:tcPr>
+            <w:tcW w:w="1440" w:type="dxa"/>
+          </w:tcPr>
+          <w:p>
+            <w:pPr>
+              <w:cnfStyle w:val="000000100000" w:firstRow="0" w:lastRow="0" w:firstColumn="0" w:lastColumn="0" w:oddVBand="0" w:evenVBand="0" w:oddHBand="1" w:evenHBand="0" w:firstRowFirstColumn="0" w:firstRowLastColumn="0" w:lastRowFirstColumn="0" w:lastRowLastColumn="0"/>
+            </w:pPr>
+            <w:proofErr w:type="spellStart"/>
+            <w:r>
+              <w:t>MinimumLength</w:t>
+            </w:r>
+            <w:proofErr w:type="spellEnd"/>
+          </w:p>
+        </w:tc>
+        <w:tc>
+          <w:tcPr>
+            <w:tcW w:w="3060" w:type="dxa"/>
+          </w:tcPr>
+          <w:p>
+            <w:pPr>
+              <w:cnfStyle w:val="000000100000" w:firstRow="0" w:lastRow="0" w:firstColumn="0" w:lastColumn="0" w:oddVBand="0" w:evenVBand="0" w:oddHBand="1" w:evenHBand="0" w:firstRowFirstColumn="0" w:firstRowLastColumn="0" w:lastRowFirstColumn="0" w:lastRowLastColumn="0"/>
+            </w:pPr>
+            <w:r>
+              <w:t>To specify minimum length for a string</w:t>
+            </w:r>
+          </w:p>
+        </w:tc>
+        <w:tc>
+          <w:tcPr>
+            <w:tcW w:w="4158" w:type="dxa"/>
+          </w:tcPr>
+          <w:p>
+            <w:pPr>
+              <w:autoSpaceDE w:val="0"/>
+              <w:autoSpaceDN w:val="0"/>
+              <w:adjustRightInd w:val="0"/>
+              <w:cnfStyle w:val="000000100000" w:firstRow="0" w:lastRow="0" w:firstColumn="0" w:lastColumn="0" w:oddVBand="0" w:evenVBand="0" w:oddHBand="1" w:evenHBand="0" w:firstRowFirstColumn="0" w:firstRowLastColumn="0" w:lastRowFirstColumn="0" w:lastRowLastColumn="0"/>
+              <w:rPr>
+                <w:rFonts w:ascii="Consolas" w:hAnsi="Consolas" w:cs="Consolas"/>
+                <w:color w:val="000000"/>
+                <w:sz w:val="19"/>
+                <w:szCs w:val="19"/>
+                <w:highlight w:val="white"/>
+              </w:rPr>
+            </w:pPr>
+            <w:r>
+              <w:rPr>
+                <w:rFonts w:ascii="Consolas" w:hAnsi="Consolas" w:cs="Consolas"/>
+                <w:color w:val="000000"/>
+                <w:sz w:val="19"/>
+                <w:szCs w:val="19"/>
+                <w:highlight w:val="white"/>
+              </w:rPr>
+              <w:t>[</w:t>
+            </w:r>
+            <w:proofErr w:type="spellStart"/>
+            <w:r>
+              <w:rPr>
+                <w:rFonts w:ascii="Consolas" w:hAnsi="Consolas" w:cs="Consolas"/>
+                <w:color w:val="2B91AF"/>
+                <w:sz w:val="19"/>
+                <w:szCs w:val="19"/>
+                <w:highlight w:val="white"/>
+              </w:rPr>
+              <w:t>StringLength</w:t>
+            </w:r>
+            <w:proofErr w:type="spellEnd"/>
+            <w:r>
+              <w:rPr>
+                <w:rFonts w:ascii="Consolas" w:hAnsi="Consolas" w:cs="Consolas"/>
+                <w:color w:val="000000"/>
+                <w:sz w:val="19"/>
+                <w:szCs w:val="19"/>
+                <w:highlight w:val="white"/>
+              </w:rPr>
+              <w:t>(50,MinimumLength =3)]</w:t>
+            </w:r>
+          </w:p>
+          <w:p>
+            <w:pPr>
+              <w:autoSpaceDE w:val="0"/>
+              <w:autoSpaceDN w:val="0"/>
+              <w:adjustRightInd w:val="0"/>
+              <w:cnfStyle w:val="000000100000" w:firstRow="0" w:lastRow="0" w:firstColumn="0" w:lastColumn="0" w:oddVBand="0" w:evenVBand="0" w:oddHBand="1" w:evenHBand="0" w:firstRowFirstColumn="0" w:firstRowLastColumn="0" w:lastRowFirstColumn="0" w:lastRowLastColumn="0"/>
+              <w:rPr>
+                <w:rFonts w:ascii="Consolas" w:hAnsi="Consolas" w:cs="Consolas"/>
+                <w:color w:val="000000"/>
+                <w:sz w:val="19"/>
+                <w:szCs w:val="19"/>
+                <w:highlight w:val="white"/>
+              </w:rPr>
+            </w:pPr>
+            <w:r>
+              <w:rPr>
+                <w:rFonts w:ascii="Consolas" w:hAnsi="Consolas" w:cs="Consolas"/>
+                <w:color w:val="0000FF"/>
+                <w:sz w:val="19"/>
+                <w:szCs w:val="19"/>
+                <w:highlight w:val="white"/>
+              </w:rPr>
+              <w:t>public</w:t>
+            </w:r>
+            <w:r>
+              <w:rPr>
+                <w:rFonts w:ascii="Consolas" w:hAnsi="Consolas" w:cs="Consolas"/>
+                <w:color w:val="000000"/>
+                <w:sz w:val="19"/>
+                <w:szCs w:val="19"/>
+                <w:highlight w:val="white"/>
+              </w:rPr>
+              <w:t xml:space="preserve"> </w:t>
+            </w:r>
+            <w:r>
+              <w:rPr>
+                <w:rFonts w:ascii="Consolas" w:hAnsi="Consolas" w:cs="Consolas"/>
+                <w:color w:val="0000FF"/>
+                <w:sz w:val="19"/>
+                <w:szCs w:val="19"/>
+                <w:highlight w:val="white"/>
+              </w:rPr>
+              <w:t>string</w:t>
+            </w:r>
+            <w:r>
+              <w:rPr>
+                <w:rFonts w:ascii="Consolas" w:hAnsi="Consolas" w:cs="Consolas"/>
+                <w:color w:val="000000"/>
+                <w:sz w:val="19"/>
+                <w:szCs w:val="19"/>
+                <w:highlight w:val="white"/>
+              </w:rPr>
+              <w:t xml:space="preserve"> </w:t>
+            </w:r>
+            <w:proofErr w:type="spellStart"/>
+            <w:r>
+              <w:rPr>
+                <w:rFonts w:ascii="Consolas" w:hAnsi="Consolas" w:cs="Consolas"/>
+                <w:color w:val="000000"/>
+                <w:sz w:val="19"/>
+                <w:szCs w:val="19"/>
+                <w:highlight w:val="white"/>
+              </w:rPr>
+              <w:t>FirstName</w:t>
+            </w:r>
+            <w:proofErr w:type="spellEnd"/>
+            <w:r>
+              <w:rPr>
+                <w:rFonts w:ascii="Consolas" w:hAnsi="Consolas" w:cs="Consolas"/>
+                <w:color w:val="000000"/>
+                <w:sz w:val="19"/>
+                <w:szCs w:val="19"/>
+                <w:highlight w:val="white"/>
+              </w:rPr>
+              <w:t xml:space="preserve"> { </w:t>
+            </w:r>
+            <w:r>
+              <w:rPr>
+                <w:rFonts w:ascii="Consolas" w:hAnsi="Consolas" w:cs="Consolas"/>
+                <w:color w:val="0000FF"/>
+                <w:sz w:val="19"/>
+                <w:szCs w:val="19"/>
+                <w:highlight w:val="white"/>
+              </w:rPr>
+              <w:t>get</w:t>
+            </w:r>
+            <w:r>
+              <w:rPr>
+                <w:rFonts w:ascii="Consolas" w:hAnsi="Consolas" w:cs="Consolas"/>
+                <w:color w:val="000000"/>
+                <w:sz w:val="19"/>
+                <w:szCs w:val="19"/>
+                <w:highlight w:val="white"/>
+              </w:rPr>
+              <w:t xml:space="preserve">; </w:t>
+            </w:r>
+            <w:r>
+              <w:rPr>
+                <w:rFonts w:ascii="Consolas" w:hAnsi="Consolas" w:cs="Consolas"/>
+                <w:color w:val="0000FF"/>
+                <w:sz w:val="19"/>
+                <w:szCs w:val="19"/>
+                <w:highlight w:val="white"/>
+              </w:rPr>
+              <w:t>set</w:t>
+            </w:r>
+            <w:r>
+              <w:rPr>
+                <w:rFonts w:ascii="Consolas" w:hAnsi="Consolas" w:cs="Consolas"/>
+                <w:color w:val="000000"/>
+                <w:sz w:val="19"/>
+                <w:szCs w:val="19"/>
+                <w:highlight w:val="white"/>
+              </w:rPr>
+              <w:t>; }</w:t>
+            </w:r>
+          </w:p>
+        </w:tc>
+      </w:tr>
+      <w:tr>
+        <w:tc>
+          <w:tcPr>
+            <w:cnfStyle w:val="001000000000" w:firstRow="0" w:lastRow="0" w:firstColumn="1" w:lastColumn="0" w:oddVBand="0" w:evenVBand="0" w:oddHBand="0" w:evenHBand="0" w:firstRowFirstColumn="0" w:firstRowLastColumn="0" w:lastRowFirstColumn="0" w:lastRowLastColumn="0"/>
+            <w:tcW w:w="918" w:type="dxa"/>
+          </w:tcPr>
+          <w:p/>
+        </w:tc>
+        <w:tc>
+          <w:tcPr>
+            <w:tcW w:w="1440" w:type="dxa"/>
+          </w:tcPr>
+          <w:p>
+            <w:pPr>
+              <w:cnfStyle w:val="000000000000" w:firstRow="0" w:lastRow="0" w:firstColumn="0" w:lastColumn="0" w:oddVBand="0" w:evenVBand="0" w:oddHBand="0" w:evenHBand="0" w:firstRowFirstColumn="0" w:firstRowLastColumn="0" w:lastRowFirstColumn="0" w:lastRowLastColumn="0"/>
+            </w:pPr>
+            <w:proofErr w:type="spellStart"/>
+            <w:r>
+              <w:t>ReglarExpression</w:t>
+            </w:r>
+            <w:proofErr w:type="spellEnd"/>
+          </w:p>
+        </w:tc>
+        <w:tc>
+          <w:tcPr>
+            <w:tcW w:w="3060" w:type="dxa"/>
+          </w:tcPr>
+          <w:p>
+            <w:pPr>
+              <w:cnfStyle w:val="000000000000" w:firstRow="0" w:lastRow="0" w:firstColumn="0" w:lastColumn="0" w:oddVBand="0" w:evenVBand="0" w:oddHBand="0" w:evenHBand="0" w:firstRowFirstColumn="0" w:firstRowLastColumn="0" w:lastRowFirstColumn="0" w:lastRowLastColumn="0"/>
+            </w:pPr>
+            <w:r>
+              <w:t xml:space="preserve">To validate the string </w:t>
+            </w:r>
+            <w:proofErr w:type="spellStart"/>
+            <w:r>
+              <w:t>acc</w:t>
+            </w:r>
+            <w:proofErr w:type="spellEnd"/>
+            <w:r>
+              <w:t xml:space="preserve"> to thee given format</w:t>
+            </w:r>
+          </w:p>
+        </w:tc>
+        <w:tc>
+          <w:tcPr>
+            <w:tcW w:w="4158" w:type="dxa"/>
+          </w:tcPr>
+          <w:p>
+            <w:pPr>
+              <w:autoSpaceDE w:val="0"/>
+              <w:autoSpaceDN w:val="0"/>
+              <w:adjustRightInd w:val="0"/>
+              <w:cnfStyle w:val="000000000000" w:firstRow="0" w:lastRow="0" w:firstColumn="0" w:lastColumn="0" w:oddVBand="0" w:evenVBand="0" w:oddHBand="0" w:evenHBand="0" w:firstRowFirstColumn="0" w:firstRowLastColumn="0" w:lastRowFirstColumn="0" w:lastRowLastColumn="0"/>
+              <w:rPr>
+                <w:rFonts w:ascii="Consolas" w:hAnsi="Consolas" w:cs="Consolas"/>
+                <w:color w:val="000000"/>
+                <w:sz w:val="19"/>
+                <w:szCs w:val="19"/>
+                <w:highlight w:val="white"/>
+              </w:rPr>
+            </w:pPr>
+            <w:r>
+              <w:rPr>
+                <w:rFonts w:ascii="Consolas" w:hAnsi="Consolas" w:cs="Consolas"/>
+                <w:color w:val="000000"/>
+                <w:sz w:val="19"/>
+                <w:szCs w:val="19"/>
+                <w:highlight w:val="white"/>
+              </w:rPr>
+              <w:t>[</w:t>
+            </w:r>
+            <w:r>
+              <w:rPr>
+                <w:rFonts w:ascii="Consolas" w:hAnsi="Consolas" w:cs="Consolas"/>
+                <w:color w:val="2B91AF"/>
+                <w:sz w:val="19"/>
+                <w:szCs w:val="19"/>
+                <w:highlight w:val="white"/>
+              </w:rPr>
+              <w:t>RegularExpression</w:t>
+            </w:r>
+            <w:r>
+              <w:rPr>
+                <w:rFonts w:ascii="Consolas" w:hAnsi="Consolas" w:cs="Consolas"/>
+                <w:color w:val="000000"/>
+                <w:sz w:val="19"/>
+                <w:szCs w:val="19"/>
+                <w:highlight w:val="white"/>
+              </w:rPr>
+              <w:t>(</w:t>
+            </w:r>
+            <w:r>
+              <w:rPr>
+                <w:rFonts w:ascii="Consolas" w:hAnsi="Consolas" w:cs="Consolas"/>
+                <w:color w:val="800000"/>
+                <w:sz w:val="19"/>
+                <w:szCs w:val="19"/>
+                <w:highlight w:val="white"/>
+              </w:rPr>
+              <w:t>@"[A-Za-z0-9._%+-]+@[A-Za-z0-9.-]+\.[A-Za-z]{2,4}"</w:t>
+            </w:r>
+            <w:r>
+              <w:rPr>
+                <w:rFonts w:ascii="Consolas" w:hAnsi="Consolas" w:cs="Consolas"/>
+                <w:color w:val="000000"/>
+                <w:sz w:val="19"/>
+                <w:szCs w:val="19"/>
+                <w:highlight w:val="white"/>
+              </w:rPr>
+              <w:t>)]</w:t>
+            </w:r>
+          </w:p>
+          <w:p>
+            <w:pPr>
+              <w:cnfStyle w:val="000000000000" w:firstRow="0" w:lastRow="0" w:firstColumn="0" w:lastColumn="0" w:oddVBand="0" w:evenVBand="0" w:oddHBand="0" w:evenHBand="0" w:firstRowFirstColumn="0" w:firstRowLastColumn="0" w:lastRowFirstColumn="0" w:lastRowLastColumn="0"/>
+            </w:pPr>
+            <w:r>
+              <w:rPr>
+                <w:rFonts w:ascii="Consolas" w:hAnsi="Consolas" w:cs="Consolas"/>
+                <w:color w:val="0000FF"/>
+                <w:sz w:val="19"/>
+                <w:szCs w:val="19"/>
+                <w:highlight w:val="white"/>
+              </w:rPr>
+              <w:t>public</w:t>
+            </w:r>
+            <w:r>
+              <w:rPr>
+                <w:rFonts w:ascii="Consolas" w:hAnsi="Consolas" w:cs="Consolas"/>
+                <w:color w:val="000000"/>
+                <w:sz w:val="19"/>
+                <w:szCs w:val="19"/>
+                <w:highlight w:val="white"/>
+              </w:rPr>
+              <w:t xml:space="preserve"> </w:t>
+            </w:r>
+            <w:r>
+              <w:rPr>
+                <w:rFonts w:ascii="Consolas" w:hAnsi="Consolas" w:cs="Consolas"/>
+                <w:color w:val="0000FF"/>
+                <w:sz w:val="19"/>
+                <w:szCs w:val="19"/>
+                <w:highlight w:val="white"/>
+              </w:rPr>
+              <w:t>string</w:t>
+            </w:r>
+            <w:r>
+              <w:rPr>
+                <w:rFonts w:ascii="Consolas" w:hAnsi="Consolas" w:cs="Consolas"/>
+                <w:color w:val="000000"/>
+                <w:sz w:val="19"/>
+                <w:szCs w:val="19"/>
+                <w:highlight w:val="white"/>
+              </w:rPr>
+              <w:t xml:space="preserve"> Email { </w:t>
+            </w:r>
+            <w:r>
+              <w:rPr>
+                <w:rFonts w:ascii="Consolas" w:hAnsi="Consolas" w:cs="Consolas"/>
+                <w:color w:val="0000FF"/>
+                <w:sz w:val="19"/>
+                <w:szCs w:val="19"/>
+                <w:highlight w:val="white"/>
+              </w:rPr>
+              <w:t>get</w:t>
+            </w:r>
+            <w:r>
+              <w:rPr>
+                <w:rFonts w:ascii="Consolas" w:hAnsi="Consolas" w:cs="Consolas"/>
+                <w:color w:val="000000"/>
+                <w:sz w:val="19"/>
+                <w:szCs w:val="19"/>
+                <w:highlight w:val="white"/>
+              </w:rPr>
+              <w:t xml:space="preserve">; </w:t>
+            </w:r>
+            <w:r>
+              <w:rPr>
+                <w:rFonts w:ascii="Consolas" w:hAnsi="Consolas" w:cs="Consolas"/>
+                <w:color w:val="0000FF"/>
+                <w:sz w:val="19"/>
+                <w:szCs w:val="19"/>
+                <w:highlight w:val="white"/>
+              </w:rPr>
+              <w:t>set</w:t>
+            </w:r>
+            <w:r>
+              <w:rPr>
+                <w:rFonts w:ascii="Consolas" w:hAnsi="Consolas" w:cs="Consolas"/>
+                <w:color w:val="000000"/>
+                <w:sz w:val="19"/>
+                <w:szCs w:val="19"/>
+                <w:highlight w:val="white"/>
+              </w:rPr>
+              <w:t>; }</w:t>
+            </w:r>
+          </w:p>
+        </w:tc>
+      </w:tr>
+      <w:tr>
+        <w:trPr>
+          <w:cnfStyle w:val="000000100000" w:firstRow="0" w:lastRow="0" w:firstColumn="0" w:lastColumn="0" w:oddVBand="0" w:evenVBand="0" w:oddHBand="1" w:evenHBand="0" w:firstRowFirstColumn="0" w:firstRowLastColumn="0" w:lastRowFirstColumn="0" w:lastRowLastColumn="0"/>
+        </w:trPr>
+        <w:tc>
+          <w:tcPr>
+            <w:cnfStyle w:val="001000000000" w:firstRow="0" w:lastRow="0" w:firstColumn="1" w:lastColumn="0" w:oddVBand="0" w:evenVBand="0" w:oddHBand="0" w:evenHBand="0" w:firstRowFirstColumn="0" w:firstRowLastColumn="0" w:lastRowFirstColumn="0" w:lastRowLastColumn="0"/>
+            <w:tcW w:w="918" w:type="dxa"/>
+          </w:tcPr>
+          <w:p/>
+        </w:tc>
+        <w:tc>
+          <w:tcPr>
+            <w:tcW w:w="1440" w:type="dxa"/>
+          </w:tcPr>
+          <w:p>
+            <w:pPr>
+              <w:cnfStyle w:val="000000100000" w:firstRow="0" w:lastRow="0" w:firstColumn="0" w:lastColumn="0" w:oddVBand="0" w:evenVBand="0" w:oddHBand="1" w:evenHBand="0" w:firstRowFirstColumn="0" w:firstRowLastColumn="0" w:lastRowFirstColumn="0" w:lastRowLastColumn="0"/>
+            </w:pPr>
+            <w:r>
+              <w:t>Range</w:t>
+            </w:r>
+          </w:p>
+        </w:tc>
+        <w:tc>
+          <w:tcPr>
+            <w:tcW w:w="3060" w:type="dxa"/>
+          </w:tcPr>
+          <w:p>
+            <w:pPr>
+              <w:cnfStyle w:val="000000100000" w:firstRow="0" w:lastRow="0" w:firstColumn="0" w:lastColumn="0" w:oddVBand="0" w:evenVBand="0" w:oddHBand="1" w:evenHBand="0" w:firstRowFirstColumn="0" w:firstRowLastColumn="0" w:lastRowFirstColumn="0" w:lastRowLastColumn="0"/>
+            </w:pPr>
+            <w:r>
+              <w:t>To sp</w:t>
+            </w:r>
+            <w:r>
+              <w:t>ecify min and max values to the property</w:t>
+            </w:r>
+          </w:p>
+        </w:tc>
+        <w:tc>
+          <w:tcPr>
+            <w:tcW w:w="4158" w:type="dxa"/>
+          </w:tcPr>
+          <w:p>
+            <w:pPr>
+              <w:autoSpaceDE w:val="0"/>
+              <w:autoSpaceDN w:val="0"/>
+              <w:adjustRightInd w:val="0"/>
+              <w:cnfStyle w:val="000000100000" w:firstRow="0" w:lastRow="0" w:firstColumn="0" w:lastColumn="0" w:oddVBand="0" w:evenVBand="0" w:oddHBand="1" w:evenHBand="0" w:firstRowFirstColumn="0" w:firstRowLastColumn="0" w:lastRowFirstColumn="0" w:lastRowLastColumn="0"/>
+              <w:rPr>
+                <w:rFonts w:ascii="CourierStd" w:hAnsi="CourierStd" w:cs="CourierStd"/>
+                <w:sz w:val="17"/>
+                <w:szCs w:val="17"/>
+              </w:rPr>
+            </w:pPr>
+            <w:r>
+              <w:rPr>
+                <w:rFonts w:ascii="CourierStd" w:hAnsi="CourierStd" w:cs="CourierStd"/>
+                <w:sz w:val="17"/>
+                <w:szCs w:val="17"/>
+              </w:rPr>
+              <w:t>[Range(35,44)]</w:t>
+            </w:r>
+          </w:p>
+          <w:p>
+            <w:pPr>
+              <w:cnfStyle w:val="000000100000" w:firstRow="0" w:lastRow="0" w:firstColumn="0" w:lastColumn="0" w:oddVBand="0" w:evenVBand="0" w:oddHBand="1" w:evenHBand="0" w:firstRowFirstColumn="0" w:firstRowLastColumn="0" w:lastRowFirstColumn="0" w:lastRowLastColumn="0"/>
+            </w:pPr>
+            <w:r>
+              <w:rPr>
+                <w:rFonts w:ascii="CourierStd" w:hAnsi="CourierStd" w:cs="CourierStd"/>
+                <w:sz w:val="17"/>
+                <w:szCs w:val="17"/>
+              </w:rPr>
+              <w:t xml:space="preserve">public </w:t>
+            </w:r>
+            <w:proofErr w:type="spellStart"/>
+            <w:r>
+              <w:rPr>
+                <w:rFonts w:ascii="CourierStd" w:hAnsi="CourierStd" w:cs="CourierStd"/>
+                <w:sz w:val="17"/>
+                <w:szCs w:val="17"/>
+              </w:rPr>
+              <w:t>int</w:t>
+            </w:r>
+            <w:proofErr w:type="spellEnd"/>
+            <w:r>
+              <w:rPr>
+                <w:rFonts w:ascii="CourierStd" w:hAnsi="CourierStd" w:cs="CourierStd"/>
+                <w:sz w:val="17"/>
+                <w:szCs w:val="17"/>
+              </w:rPr>
+              <w:t xml:space="preserve"> Age { get; set; }</w:t>
+            </w:r>
+          </w:p>
+        </w:tc>
+      </w:tr>
+      <w:tr>
+        <w:tc>
+          <w:tcPr>
+            <w:cnfStyle w:val="001000000000" w:firstRow="0" w:lastRow="0" w:firstColumn="1" w:lastColumn="0" w:oddVBand="0" w:evenVBand="0" w:oddHBand="0" w:evenHBand="0" w:firstRowFirstColumn="0" w:firstRowLastColumn="0" w:lastRowFirstColumn="0" w:lastRowLastColumn="0"/>
+            <w:tcW w:w="918" w:type="dxa"/>
+          </w:tcPr>
+          <w:p/>
+        </w:tc>
+        <w:tc>
+          <w:tcPr>
+            <w:tcW w:w="1440" w:type="dxa"/>
+          </w:tcPr>
+          <w:p>
+            <w:pPr>
+              <w:cnfStyle w:val="000000000000" w:firstRow="0" w:lastRow="0" w:firstColumn="0" w:lastColumn="0" w:oddVBand="0" w:evenVBand="0" w:oddHBand="0" w:evenHBand="0" w:firstRowFirstColumn="0" w:firstRowLastColumn="0" w:lastRowFirstColumn="0" w:lastRowLastColumn="0"/>
+            </w:pPr>
+          </w:p>
+        </w:tc>
+        <w:tc>
+          <w:tcPr>
+            <w:tcW w:w="3060" w:type="dxa"/>
+          </w:tcPr>
+          <w:p>
+            <w:pPr>
+              <w:cnfStyle w:val="000000000000" w:firstRow="0" w:lastRow="0" w:firstColumn="0" w:lastColumn="0" w:oddVBand="0" w:evenVBand="0" w:oddHBand="0" w:evenHBand="0" w:firstRowFirstColumn="0" w:firstRowLastColumn="0" w:lastRowFirstColumn="0" w:lastRowLastColumn="0"/>
+            </w:pPr>
+            <w:r>
+              <w:t>To specify the type</w:t>
+            </w:r>
+          </w:p>
+        </w:tc>
+        <w:tc>
+          <w:tcPr>
+            <w:tcW w:w="4158" w:type="dxa"/>
+          </w:tcPr>
+          <w:p>
+            <w:pPr>
+              <w:autoSpaceDE w:val="0"/>
+              <w:autoSpaceDN w:val="0"/>
+              <w:adjustRightInd w:val="0"/>
+              <w:cnfStyle w:val="000000000000" w:firstRow="0" w:lastRow="0" w:firstColumn="0" w:lastColumn="0" w:oddVBand="0" w:evenVBand="0" w:oddHBand="0" w:evenHBand="0" w:firstRowFirstColumn="0" w:firstRowLastColumn="0" w:lastRowFirstColumn="0" w:lastRowLastColumn="0"/>
+              <w:rPr>
+                <w:rFonts w:ascii="Consolas" w:hAnsi="Consolas" w:cs="Consolas"/>
+                <w:color w:val="000000"/>
+                <w:sz w:val="19"/>
+                <w:szCs w:val="19"/>
+                <w:highlight w:val="white"/>
+              </w:rPr>
+            </w:pPr>
+            <w:r>
+              <w:rPr>
+                <w:rFonts w:ascii="Consolas" w:hAnsi="Consolas" w:cs="Consolas"/>
+                <w:color w:val="000000"/>
+                <w:sz w:val="19"/>
+                <w:szCs w:val="19"/>
+                <w:highlight w:val="white"/>
+              </w:rPr>
+              <w:t>[</w:t>
+            </w:r>
+            <w:r>
+              <w:rPr>
+                <w:rFonts w:ascii="Consolas" w:hAnsi="Consolas" w:cs="Consolas"/>
+                <w:color w:val="2B91AF"/>
+                <w:sz w:val="19"/>
+                <w:szCs w:val="19"/>
+                <w:highlight w:val="white"/>
+              </w:rPr>
+              <w:t>Range</w:t>
+            </w:r>
+            <w:r>
+              <w:rPr>
+                <w:rFonts w:ascii="Consolas" w:hAnsi="Consolas" w:cs="Consolas"/>
+                <w:color w:val="000000"/>
+                <w:sz w:val="19"/>
+                <w:szCs w:val="19"/>
+                <w:highlight w:val="white"/>
+              </w:rPr>
+              <w:t>(</w:t>
+            </w:r>
+            <w:proofErr w:type="spellStart"/>
+            <w:r>
+              <w:rPr>
+                <w:rFonts w:ascii="Consolas" w:hAnsi="Consolas" w:cs="Consolas"/>
+                <w:color w:val="0000FF"/>
+                <w:sz w:val="19"/>
+                <w:szCs w:val="19"/>
+                <w:highlight w:val="white"/>
+              </w:rPr>
+              <w:t>typeof</w:t>
+            </w:r>
+            <w:proofErr w:type="spellEnd"/>
+            <w:r>
+              <w:rPr>
+                <w:rFonts w:ascii="Consolas" w:hAnsi="Consolas" w:cs="Consolas"/>
+                <w:color w:val="000000"/>
+                <w:sz w:val="19"/>
+                <w:szCs w:val="19"/>
+                <w:highlight w:val="white"/>
+              </w:rPr>
+              <w:t>(</w:t>
+            </w:r>
+            <w:r>
+              <w:rPr>
+                <w:rFonts w:ascii="Consolas" w:hAnsi="Consolas" w:cs="Consolas"/>
+                <w:color w:val="0000FF"/>
+                <w:sz w:val="19"/>
+                <w:szCs w:val="19"/>
+                <w:highlight w:val="white"/>
+              </w:rPr>
+              <w:t>decimal</w:t>
+            </w:r>
+            <w:r>
+              <w:rPr>
+                <w:rFonts w:ascii="Consolas" w:hAnsi="Consolas" w:cs="Consolas"/>
+                <w:color w:val="000000"/>
+                <w:sz w:val="19"/>
+                <w:szCs w:val="19"/>
+                <w:highlight w:val="white"/>
+              </w:rPr>
+              <w:t xml:space="preserve">), </w:t>
+            </w:r>
+            <w:r>
+              <w:rPr>
+                <w:rFonts w:ascii="Consolas" w:hAnsi="Consolas" w:cs="Consolas"/>
+                <w:color w:val="A31515"/>
+                <w:sz w:val="19"/>
+                <w:szCs w:val="19"/>
+                <w:highlight w:val="white"/>
+              </w:rPr>
+              <w:t>"0.00"</w:t>
+            </w:r>
+            <w:r>
+              <w:rPr>
+                <w:rFonts w:ascii="Consolas" w:hAnsi="Consolas" w:cs="Consolas"/>
+                <w:color w:val="000000"/>
+                <w:sz w:val="19"/>
+                <w:szCs w:val="19"/>
+                <w:highlight w:val="white"/>
+              </w:rPr>
+              <w:t>,</w:t>
+            </w:r>
+            <w:r>
+              <w:rPr>
+                <w:rFonts w:ascii="Consolas" w:hAnsi="Consolas" w:cs="Consolas"/>
+                <w:color w:val="A31515"/>
+                <w:sz w:val="19"/>
+                <w:szCs w:val="19"/>
+                <w:highlight w:val="white"/>
+              </w:rPr>
+              <w:t>"0.50"</w:t>
+            </w:r>
+            <w:r>
+              <w:rPr>
+                <w:rFonts w:ascii="Consolas" w:hAnsi="Consolas" w:cs="Consolas"/>
+                <w:color w:val="000000"/>
+                <w:sz w:val="19"/>
+                <w:szCs w:val="19"/>
+                <w:highlight w:val="white"/>
+              </w:rPr>
+              <w:t>)]</w:t>
+            </w:r>
+          </w:p>
+          <w:p>
+            <w:pPr>
+              <w:autoSpaceDE w:val="0"/>
+              <w:autoSpaceDN w:val="0"/>
+              <w:adjustRightInd w:val="0"/>
+              <w:cnfStyle w:val="000000000000" w:firstRow="0" w:lastRow="0" w:firstColumn="0" w:lastColumn="0" w:oddVBand="0" w:evenVBand="0" w:oddHBand="0" w:evenHBand="0" w:firstRowFirstColumn="0" w:firstRowLastColumn="0" w:lastRowFirstColumn="0" w:lastRowLastColumn="0"/>
+              <w:rPr>
+                <w:rFonts w:ascii="Consolas" w:hAnsi="Consolas" w:cs="Consolas"/>
+                <w:color w:val="000000"/>
+                <w:sz w:val="19"/>
+                <w:szCs w:val="19"/>
+                <w:highlight w:val="white"/>
+              </w:rPr>
+            </w:pPr>
+            <w:r>
+              <w:rPr>
+                <w:rFonts w:ascii="Consolas" w:hAnsi="Consolas" w:cs="Consolas"/>
+                <w:color w:val="0000FF"/>
+                <w:sz w:val="19"/>
+                <w:szCs w:val="19"/>
+                <w:highlight w:val="white"/>
+              </w:rPr>
+              <w:lastRenderedPageBreak/>
+              <w:t>public</w:t>
+            </w:r>
+            <w:r>
+              <w:rPr>
+                <w:rFonts w:ascii="Consolas" w:hAnsi="Consolas" w:cs="Consolas"/>
+                <w:color w:val="000000"/>
+                <w:sz w:val="19"/>
+                <w:szCs w:val="19"/>
+                <w:highlight w:val="white"/>
+              </w:rPr>
+              <w:t xml:space="preserve"> </w:t>
+            </w:r>
+            <w:r>
+              <w:rPr>
+                <w:rFonts w:ascii="Consolas" w:hAnsi="Consolas" w:cs="Consolas"/>
+                <w:color w:val="0000FF"/>
+                <w:sz w:val="19"/>
+                <w:szCs w:val="19"/>
+                <w:highlight w:val="white"/>
+              </w:rPr>
+              <w:t>decimal</w:t>
+            </w:r>
+            <w:r>
+              <w:rPr>
+                <w:rFonts w:ascii="Consolas" w:hAnsi="Consolas" w:cs="Consolas"/>
+                <w:color w:val="000000"/>
+                <w:sz w:val="19"/>
+                <w:szCs w:val="19"/>
+                <w:highlight w:val="white"/>
+              </w:rPr>
+              <w:t xml:space="preserve"> Total { </w:t>
+            </w:r>
+            <w:r>
+              <w:rPr>
+                <w:rFonts w:ascii="Consolas" w:hAnsi="Consolas" w:cs="Consolas"/>
+                <w:color w:val="0000FF"/>
+                <w:sz w:val="19"/>
+                <w:szCs w:val="19"/>
+                <w:highlight w:val="white"/>
+              </w:rPr>
+              <w:t>get</w:t>
+            </w:r>
+            <w:r>
+              <w:rPr>
+                <w:rFonts w:ascii="Consolas" w:hAnsi="Consolas" w:cs="Consolas"/>
+                <w:color w:val="000000"/>
+                <w:sz w:val="19"/>
+                <w:szCs w:val="19"/>
+                <w:highlight w:val="white"/>
+              </w:rPr>
+              <w:t xml:space="preserve">; </w:t>
+            </w:r>
+            <w:r>
+              <w:rPr>
+                <w:rFonts w:ascii="Consolas" w:hAnsi="Consolas" w:cs="Consolas"/>
+                <w:color w:val="0000FF"/>
+                <w:sz w:val="19"/>
+                <w:szCs w:val="19"/>
+                <w:highlight w:val="white"/>
+              </w:rPr>
+              <w:t>set</w:t>
+            </w:r>
+            <w:r>
+              <w:rPr>
+                <w:rFonts w:ascii="Consolas" w:hAnsi="Consolas" w:cs="Consolas"/>
+                <w:color w:val="000000"/>
+                <w:sz w:val="19"/>
+                <w:szCs w:val="19"/>
+                <w:highlight w:val="white"/>
+              </w:rPr>
+              <w:t>; }</w:t>
+            </w:r>
+          </w:p>
+        </w:tc>
+      </w:tr>
+      <w:tr>
+        <w:trPr>
+          <w:cnfStyle w:val="000000100000" w:firstRow="0" w:lastRow="0" w:firstColumn="0" w:lastColumn="0" w:oddVBand="0" w:evenVBand="0" w:oddHBand="1" w:evenHBand="0" w:firstRowFirstColumn="0" w:firstRowLastColumn="0" w:lastRowFirstColumn="0" w:lastRowLastColumn="0"/>
+        </w:trPr>
+        <w:tc>
+          <w:tcPr>
+            <w:cnfStyle w:val="001000000000" w:firstRow="0" w:lastRow="0" w:firstColumn="1" w:lastColumn="0" w:oddVBand="0" w:evenVBand="0" w:oddHBand="0" w:evenHBand="0" w:firstRowFirstColumn="0" w:firstRowLastColumn="0" w:lastRowFirstColumn="0" w:lastRowLastColumn="0"/>
+            <w:tcW w:w="918" w:type="dxa"/>
+          </w:tcPr>
+          <w:p/>
+        </w:tc>
+        <w:tc>
+          <w:tcPr>
+            <w:tcW w:w="1440" w:type="dxa"/>
+          </w:tcPr>
+          <w:p>
+            <w:pPr>
+              <w:cnfStyle w:val="000000100000" w:firstRow="0" w:lastRow="0" w:firstColumn="0" w:lastColumn="0" w:oddVBand="0" w:evenVBand="0" w:oddHBand="1" w:evenHBand="0" w:firstRowFirstColumn="0" w:firstRowLastColumn="0" w:lastRowFirstColumn="0" w:lastRowLastColumn="0"/>
+            </w:pPr>
+            <w:r>
+              <w:t>Compare</w:t>
+            </w:r>
+          </w:p>
+        </w:tc>
+        <w:tc>
+          <w:tcPr>
+            <w:tcW w:w="3060" w:type="dxa"/>
+          </w:tcPr>
+          <w:p>
+            <w:pPr>
+              <w:cnfStyle w:val="000000100000" w:firstRow="0" w:lastRow="0" w:firstColumn="0" w:lastColumn="0" w:oddVBand="0" w:evenVBand="0" w:oddHBand="1" w:evenHBand="0" w:firstRowFirstColumn="0" w:firstRowLastColumn="0" w:lastRowFirstColumn="0" w:lastRowLastColumn="0"/>
+            </w:pPr>
+            <w:r>
+              <w:t>To compare two properties of a model object</w:t>
+            </w:r>
+          </w:p>
+        </w:tc>
+        <w:tc>
+          <w:tcPr>
+            <w:tcW w:w="4158" w:type="dxa"/>
+          </w:tcPr>
+          <w:p>
+            <w:pPr>
+              <w:autoSpaceDE w:val="0"/>
+              <w:autoSpaceDN w:val="0"/>
+              <w:adjustRightInd w:val="0"/>
+              <w:cnfStyle w:val="000000100000" w:firstRow="0" w:lastRow="0" w:firstColumn="0" w:lastColumn="0" w:oddVBand="0" w:evenVBand="0" w:oddHBand="1" w:evenHBand="0" w:firstRowFirstColumn="0" w:firstRowLastColumn="0" w:lastRowFirstColumn="0" w:lastRowLastColumn="0"/>
+              <w:rPr>
+                <w:rFonts w:ascii="Consolas" w:hAnsi="Consolas" w:cs="Consolas"/>
+                <w:b/>
+                <w:bCs/>
+                <w:color w:val="000000"/>
+                <w:sz w:val="19"/>
+                <w:szCs w:val="19"/>
+                <w:highlight w:val="white"/>
+              </w:rPr>
+            </w:pPr>
+            <w:r>
+              <w:rPr>
+                <w:rFonts w:ascii="Consolas" w:hAnsi="Consolas" w:cs="Consolas"/>
+                <w:b/>
+                <w:bCs/>
+                <w:color w:val="000000"/>
+                <w:sz w:val="19"/>
+                <w:szCs w:val="19"/>
+                <w:highlight w:val="white"/>
+              </w:rPr>
+              <w:t>[Compare("Email")]</w:t>
+            </w:r>
+          </w:p>
+          <w:p>
+            <w:pPr>
+              <w:autoSpaceDE w:val="0"/>
+              <w:autoSpaceDN w:val="0"/>
+              <w:adjustRightInd w:val="0"/>
+              <w:cnfStyle w:val="000000100000" w:firstRow="0" w:lastRow="0" w:firstColumn="0" w:lastColumn="0" w:oddVBand="0" w:evenVBand="0" w:oddHBand="1" w:evenHBand="0" w:firstRowFirstColumn="0" w:firstRowLastColumn="0" w:lastRowFirstColumn="0" w:lastRowLastColumn="0"/>
+              <w:rPr>
+                <w:rFonts w:ascii="Consolas" w:hAnsi="Consolas" w:cs="Consolas"/>
+                <w:color w:val="000000"/>
+                <w:sz w:val="19"/>
+                <w:szCs w:val="19"/>
+                <w:highlight w:val="white"/>
+              </w:rPr>
+            </w:pPr>
+            <w:r>
+              <w:rPr>
+                <w:rFonts w:ascii="Consolas" w:hAnsi="Consolas" w:cs="Consolas"/>
+                <w:color w:val="000000"/>
+                <w:sz w:val="19"/>
+                <w:szCs w:val="19"/>
+                <w:highlight w:val="white"/>
+              </w:rPr>
+              <w:t xml:space="preserve">public string </w:t>
+            </w:r>
+            <w:proofErr w:type="spellStart"/>
+            <w:r>
+              <w:rPr>
+                <w:rFonts w:ascii="Consolas" w:hAnsi="Consolas" w:cs="Consolas"/>
+                <w:color w:val="000000"/>
+                <w:sz w:val="19"/>
+                <w:szCs w:val="19"/>
+                <w:highlight w:val="white"/>
+              </w:rPr>
+              <w:t>EmailConfirm</w:t>
+            </w:r>
+            <w:proofErr w:type="spellEnd"/>
+            <w:r>
+              <w:rPr>
+                <w:rFonts w:ascii="Consolas" w:hAnsi="Consolas" w:cs="Consolas"/>
+                <w:color w:val="000000"/>
+                <w:sz w:val="19"/>
+                <w:szCs w:val="19"/>
+                <w:highlight w:val="white"/>
+              </w:rPr>
+              <w:t xml:space="preserve"> { get; set; }</w:t>
+            </w:r>
+          </w:p>
+        </w:tc>
+      </w:tr>
+      <w:tr>
+        <w:tc>
+          <w:tcPr>
+            <w:cnfStyle w:val="001000000000" w:firstRow="0" w:lastRow="0" w:firstColumn="1" w:lastColumn="0" w:oddVBand="0" w:evenVBand="0" w:oddHBand="0" w:evenHBand="0" w:firstRowFirstColumn="0" w:firstRowLastColumn="0" w:lastRowFirstColumn="0" w:lastRowLastColumn="0"/>
+            <w:tcW w:w="918" w:type="dxa"/>
+          </w:tcPr>
+          <w:p/>
+        </w:tc>
+        <w:tc>
+          <w:tcPr>
+            <w:tcW w:w="1440" w:type="dxa"/>
+          </w:tcPr>
+          <w:p>
+            <w:pPr>
+              <w:cnfStyle w:val="000000000000" w:firstRow="0" w:lastRow="0" w:firstColumn="0" w:lastColumn="0" w:oddVBand="0" w:evenVBand="0" w:oddHBand="0" w:evenHBand="0" w:firstRowFirstColumn="0" w:firstRowLastColumn="0" w:lastRowFirstColumn="0" w:lastRowLastColumn="0"/>
+            </w:pPr>
+            <w:r>
+              <w:t>Remote</w:t>
+            </w:r>
+          </w:p>
+        </w:tc>
+        <w:tc>
+          <w:tcPr>
+            <w:tcW w:w="3060" w:type="dxa"/>
+          </w:tcPr>
+          <w:p>
+            <w:pPr>
+              <w:cnfStyle w:val="000000000000" w:firstRow="0" w:lastRow="0" w:firstColumn="0" w:lastColumn="0" w:oddVBand="0" w:evenVBand="0" w:oddHBand="0" w:evenHBand="0" w:firstRowFirstColumn="0" w:firstRowLastColumn="0" w:lastRowFirstColumn="0" w:lastRowLastColumn="0"/>
+            </w:pPr>
+            <w:r>
+              <w:t>TO perform client-side validation with a server call-back.</w:t>
+            </w:r>
+          </w:p>
+          <w:p>
+            <w:pPr>
+              <w:cnfStyle w:val="000000000000" w:firstRow="0" w:lastRow="0" w:firstColumn="0" w:lastColumn="0" w:oddVBand="0" w:evenVBand="0" w:oddHBand="0" w:evenHBand="0" w:firstRowFirstColumn="0" w:firstRowLastColumn="0" w:lastRowFirstColumn="0" w:lastRowLastColumn="0"/>
+            </w:pPr>
+            <w:r>
+              <w:t xml:space="preserve">In </w:t>
+            </w:r>
+            <w:proofErr w:type="spellStart"/>
+            <w:r>
+              <w:t>System.Web.MVC</w:t>
+            </w:r>
+            <w:proofErr w:type="spellEnd"/>
+          </w:p>
+        </w:tc>
+        <w:tc>
+          <w:tcPr>
+            <w:tcW w:w="4158" w:type="dxa"/>
+          </w:tcPr>
+          <w:p>
+            <w:pPr>
+              <w:autoSpaceDE w:val="0"/>
+              <w:autoSpaceDN w:val="0"/>
+              <w:adjustRightInd w:val="0"/>
+              <w:cnfStyle w:val="000000000000" w:firstRow="0" w:lastRow="0" w:firstColumn="0" w:lastColumn="0" w:oddVBand="0" w:evenVBand="0" w:oddHBand="0" w:evenHBand="0" w:firstRowFirstColumn="0" w:firstRowLastColumn="0" w:lastRowFirstColumn="0" w:lastRowLastColumn="0"/>
+              <w:rPr>
+                <w:rFonts w:ascii="Consolas" w:hAnsi="Consolas" w:cs="Consolas"/>
+                <w:b/>
+                <w:bCs/>
+                <w:color w:val="000000"/>
+                <w:sz w:val="19"/>
+                <w:szCs w:val="19"/>
+                <w:highlight w:val="white"/>
+              </w:rPr>
+            </w:pPr>
+            <w:r>
+              <w:rPr>
+                <w:rFonts w:ascii="Consolas" w:hAnsi="Consolas" w:cs="Consolas"/>
+                <w:b/>
+                <w:bCs/>
+                <w:color w:val="000000"/>
+                <w:sz w:val="19"/>
+                <w:szCs w:val="19"/>
+                <w:highlight w:val="white"/>
+              </w:rPr>
+              <w:t>[Remote(“</w:t>
+            </w:r>
+            <w:proofErr w:type="spellStart"/>
+            <w:r>
+              <w:rPr>
+                <w:rFonts w:ascii="Consolas" w:hAnsi="Consolas" w:cs="Consolas"/>
+                <w:b/>
+                <w:bCs/>
+                <w:color w:val="000000"/>
+                <w:sz w:val="19"/>
+                <w:szCs w:val="19"/>
+                <w:highlight w:val="white"/>
+              </w:rPr>
+              <w:t>CheckUserName</w:t>
+            </w:r>
+            <w:proofErr w:type="spellEnd"/>
+            <w:r>
+              <w:rPr>
+                <w:rFonts w:ascii="Consolas" w:hAnsi="Consolas" w:cs="Consolas"/>
+                <w:b/>
+                <w:bCs/>
+                <w:color w:val="000000"/>
+                <w:sz w:val="19"/>
+                <w:szCs w:val="19"/>
+                <w:highlight w:val="white"/>
+              </w:rPr>
+              <w:t>”,”Account”)]</w:t>
+            </w:r>
+          </w:p>
+          <w:p>
+            <w:pPr>
+              <w:autoSpaceDE w:val="0"/>
+              <w:autoSpaceDN w:val="0"/>
+              <w:adjustRightInd w:val="0"/>
+              <w:cnfStyle w:val="000000000000" w:firstRow="0" w:lastRow="0" w:firstColumn="0" w:lastColumn="0" w:oddVBand="0" w:evenVBand="0" w:oddHBand="0" w:evenHBand="0" w:firstRowFirstColumn="0" w:firstRowLastColumn="0" w:lastRowFirstColumn="0" w:lastRowLastColumn="0"/>
+              <w:rPr>
+                <w:rFonts w:ascii="Consolas" w:hAnsi="Consolas" w:cs="Consolas"/>
+                <w:b/>
+                <w:bCs/>
+                <w:color w:val="000000"/>
+                <w:sz w:val="19"/>
+                <w:szCs w:val="19"/>
+                <w:highlight w:val="white"/>
+              </w:rPr>
+            </w:pPr>
+            <w:r>
+              <w:rPr>
+                <w:rFonts w:ascii="Consolas" w:hAnsi="Consolas" w:cs="Consolas"/>
+                <w:b/>
+                <w:bCs/>
+                <w:color w:val="000000"/>
+                <w:sz w:val="19"/>
+                <w:szCs w:val="19"/>
+                <w:highlight w:val="white"/>
+              </w:rPr>
+              <w:t xml:space="preserve">Public string </w:t>
+            </w:r>
+            <w:proofErr w:type="spellStart"/>
+            <w:r>
+              <w:rPr>
+                <w:rFonts w:ascii="Consolas" w:hAnsi="Consolas" w:cs="Consolas"/>
+                <w:b/>
+                <w:bCs/>
+                <w:color w:val="000000"/>
+                <w:sz w:val="19"/>
+                <w:szCs w:val="19"/>
+                <w:highlight w:val="white"/>
+              </w:rPr>
+              <w:t>UserName</w:t>
+            </w:r>
+            <w:proofErr w:type="spellEnd"/>
+            <w:r>
+              <w:rPr>
+                <w:rFonts w:ascii="Consolas" w:hAnsi="Consolas" w:cs="Consolas"/>
+                <w:b/>
+                <w:bCs/>
+                <w:color w:val="000000"/>
+                <w:sz w:val="19"/>
+                <w:szCs w:val="19"/>
+                <w:highlight w:val="white"/>
+              </w:rPr>
+              <w:t>{ get ; set;}</w:t>
+            </w:r>
+          </w:p>
+        </w:tc>
+      </w:tr>
+      <w:tr>
+        <w:trPr>
+          <w:cnfStyle w:val="000000100000" w:firstRow="0" w:lastRow="0" w:firstColumn="0" w:lastColumn="0" w:oddVBand="0" w:evenVBand="0" w:oddHBand="1" w:evenHBand="0" w:firstRowFirstColumn="0" w:firstRowLastColumn="0" w:lastRowFirstColumn="0" w:lastRowLastColumn="0"/>
+        </w:trPr>
+        <w:tc>
+          <w:tcPr>
+            <w:cnfStyle w:val="001000000000" w:firstRow="0" w:lastRow="0" w:firstColumn="1" w:lastColumn="0" w:oddVBand="0" w:evenVBand="0" w:oddHBand="0" w:evenHBand="0" w:firstRowFirstColumn="0" w:firstRowLastColumn="0" w:lastRowFirstColumn="0" w:lastRowLastColumn="0"/>
+            <w:tcW w:w="918" w:type="dxa"/>
+          </w:tcPr>
+          <w:p/>
+        </w:tc>
+        <w:tc>
+          <w:tcPr>
+            <w:tcW w:w="1440" w:type="dxa"/>
+          </w:tcPr>
+          <w:p>
+            <w:pPr>
+              <w:cnfStyle w:val="000000100000" w:firstRow="0" w:lastRow="0" w:firstColumn="0" w:lastColumn="0" w:oddVBand="0" w:evenVBand="0" w:oddHBand="1" w:evenHBand="0" w:firstRowFirstColumn="0" w:firstRowLastColumn="0" w:lastRowFirstColumn="0" w:lastRowLastColumn="0"/>
+            </w:pPr>
+            <w:proofErr w:type="spellStart"/>
+            <w:r>
+              <w:t>ErrorMessage</w:t>
+            </w:r>
+            <w:proofErr w:type="spellEnd"/>
+          </w:p>
+          <w:p>
+            <w:pPr>
+              <w:cnfStyle w:val="000000100000" w:firstRow="0" w:lastRow="0" w:firstColumn="0" w:lastColumn="0" w:oddVBand="0" w:evenVBand="0" w:oddHBand="1" w:evenHBand="0" w:firstRowFirstColumn="0" w:firstRowLastColumn="0" w:lastRowFirstColumn="0" w:lastRowLastColumn="0"/>
+            </w:pPr>
+            <w:r>
+              <w:t>(Parameter)</w:t>
+            </w:r>
+          </w:p>
+        </w:tc>
+        <w:tc>
+          <w:tcPr>
+            <w:tcW w:w="3060" w:type="dxa"/>
+          </w:tcPr>
+          <w:p>
+            <w:pPr>
+              <w:cnfStyle w:val="000000100000" w:firstRow="0" w:lastRow="0" w:firstColumn="0" w:lastColumn="0" w:oddVBand="0" w:evenVBand="0" w:oddHBand="1" w:evenHBand="0" w:firstRowFirstColumn="0" w:firstRowLastColumn="0" w:lastRowFirstColumn="0" w:lastRowLastColumn="0"/>
+            </w:pPr>
+            <w:r>
+              <w:t>To specify custom error message</w:t>
+            </w:r>
+          </w:p>
+        </w:tc>
+        <w:tc>
+          <w:tcPr>
+            <w:tcW w:w="4158" w:type="dxa"/>
+          </w:tcPr>
+          <w:p>
+            <w:pPr>
+              <w:autoSpaceDE w:val="0"/>
+              <w:autoSpaceDN w:val="0"/>
+              <w:adjustRightInd w:val="0"/>
+              <w:cnfStyle w:val="000000100000" w:firstRow="0" w:lastRow="0" w:firstColumn="0" w:lastColumn="0" w:oddVBand="0" w:evenVBand="0" w:oddHBand="1" w:evenHBand="0" w:firstRowFirstColumn="0" w:firstRowLastColumn="0" w:lastRowFirstColumn="0" w:lastRowLastColumn="0"/>
+              <w:rPr>
+                <w:rFonts w:ascii="Consolas" w:hAnsi="Consolas" w:cs="Consolas"/>
+                <w:color w:val="000000"/>
+                <w:sz w:val="19"/>
+                <w:szCs w:val="19"/>
+                <w:highlight w:val="white"/>
+              </w:rPr>
+            </w:pPr>
+            <w:r>
+              <w:rPr>
+                <w:rFonts w:ascii="Consolas" w:hAnsi="Consolas" w:cs="Consolas"/>
+                <w:color w:val="000000"/>
+                <w:sz w:val="19"/>
+                <w:szCs w:val="19"/>
+                <w:highlight w:val="white"/>
+              </w:rPr>
+              <w:t>[</w:t>
+            </w:r>
+            <w:proofErr w:type="spellStart"/>
+            <w:r>
+              <w:rPr>
+                <w:rFonts w:ascii="Consolas" w:hAnsi="Consolas" w:cs="Consolas"/>
+                <w:color w:val="2B91AF"/>
+                <w:sz w:val="19"/>
+                <w:szCs w:val="19"/>
+                <w:highlight w:val="white"/>
+              </w:rPr>
+              <w:t>StringLength</w:t>
+            </w:r>
+            <w:proofErr w:type="spellEnd"/>
+            <w:r>
+              <w:rPr>
+                <w:rFonts w:ascii="Consolas" w:hAnsi="Consolas" w:cs="Consolas"/>
+                <w:color w:val="000000"/>
+                <w:sz w:val="19"/>
+                <w:szCs w:val="19"/>
+                <w:highlight w:val="white"/>
+              </w:rPr>
+              <w:t>(50,MinimumLength =3,ErrorMessage =</w:t>
+            </w:r>
+            <w:r>
+              <w:rPr>
+                <w:rFonts w:ascii="Consolas" w:hAnsi="Consolas" w:cs="Consolas"/>
+                <w:color w:val="A31515"/>
+                <w:sz w:val="19"/>
+                <w:szCs w:val="19"/>
+                <w:highlight w:val="white"/>
+              </w:rPr>
+              <w:t>"Minimum length for your first name is 3"</w:t>
+            </w:r>
+            <w:r>
+              <w:rPr>
+                <w:rFonts w:ascii="Consolas" w:hAnsi="Consolas" w:cs="Consolas"/>
+                <w:color w:val="000000"/>
+                <w:sz w:val="19"/>
+                <w:szCs w:val="19"/>
+                <w:highlight w:val="white"/>
+              </w:rPr>
+              <w:t>)]</w:t>
+            </w:r>
+          </w:p>
+          <w:p>
+            <w:pPr>
+              <w:autoSpaceDE w:val="0"/>
+              <w:autoSpaceDN w:val="0"/>
+              <w:adjustRightInd w:val="0"/>
+              <w:cnfStyle w:val="000000100000" w:firstRow="0" w:lastRow="0" w:firstColumn="0" w:lastColumn="0" w:oddVBand="0" w:evenVBand="0" w:oddHBand="1" w:evenHBand="0" w:firstRowFirstColumn="0" w:firstRowLastColumn="0" w:lastRowFirstColumn="0" w:lastRowLastColumn="0"/>
+              <w:rPr>
+                <w:rFonts w:ascii="Consolas" w:hAnsi="Consolas" w:cs="Consolas"/>
+                <w:b/>
+                <w:bCs/>
+                <w:color w:val="000000"/>
+                <w:sz w:val="19"/>
+                <w:szCs w:val="19"/>
+                <w:highlight w:val="white"/>
+              </w:rPr>
+            </w:pPr>
+            <w:r>
+              <w:rPr>
+                <w:rFonts w:ascii="Consolas" w:hAnsi="Consolas" w:cs="Consolas"/>
+                <w:color w:val="0000FF"/>
+                <w:sz w:val="19"/>
+                <w:szCs w:val="19"/>
+                <w:highlight w:val="white"/>
+              </w:rPr>
+              <w:t>public</w:t>
+            </w:r>
+            <w:r>
+              <w:rPr>
+                <w:rFonts w:ascii="Consolas" w:hAnsi="Consolas" w:cs="Consolas"/>
+                <w:color w:val="000000"/>
+                <w:sz w:val="19"/>
+                <w:szCs w:val="19"/>
+                <w:highlight w:val="white"/>
+              </w:rPr>
+              <w:t xml:space="preserve"> </w:t>
+            </w:r>
+            <w:r>
+              <w:rPr>
+                <w:rFonts w:ascii="Consolas" w:hAnsi="Consolas" w:cs="Consolas"/>
+                <w:color w:val="0000FF"/>
+                <w:sz w:val="19"/>
+                <w:szCs w:val="19"/>
+                <w:highlight w:val="white"/>
+              </w:rPr>
+              <w:t>string</w:t>
+            </w:r>
+            <w:r>
+              <w:rPr>
+                <w:rFonts w:ascii="Consolas" w:hAnsi="Consolas" w:cs="Consolas"/>
+                <w:color w:val="000000"/>
+                <w:sz w:val="19"/>
+                <w:szCs w:val="19"/>
+                <w:highlight w:val="white"/>
+              </w:rPr>
+              <w:t xml:space="preserve"> </w:t>
+            </w:r>
+            <w:proofErr w:type="spellStart"/>
+            <w:r>
+              <w:rPr>
+                <w:rFonts w:ascii="Consolas" w:hAnsi="Consolas" w:cs="Consolas"/>
+                <w:color w:val="000000"/>
+                <w:sz w:val="19"/>
+                <w:szCs w:val="19"/>
+                <w:highlight w:val="white"/>
+              </w:rPr>
+              <w:t>FirstName</w:t>
+            </w:r>
+            <w:proofErr w:type="spellEnd"/>
+            <w:r>
+              <w:rPr>
+                <w:rFonts w:ascii="Consolas" w:hAnsi="Consolas" w:cs="Consolas"/>
+                <w:color w:val="000000"/>
+                <w:sz w:val="19"/>
+                <w:szCs w:val="19"/>
+                <w:highlight w:val="white"/>
+              </w:rPr>
+              <w:t xml:space="preserve"> { </w:t>
+            </w:r>
+            <w:r>
+              <w:rPr>
+                <w:rFonts w:ascii="Consolas" w:hAnsi="Consolas" w:cs="Consolas"/>
+                <w:color w:val="0000FF"/>
+                <w:sz w:val="19"/>
+                <w:szCs w:val="19"/>
+                <w:highlight w:val="white"/>
+              </w:rPr>
+              <w:t>get</w:t>
+            </w:r>
+            <w:r>
+              <w:rPr>
+                <w:rFonts w:ascii="Consolas" w:hAnsi="Consolas" w:cs="Consolas"/>
+                <w:color w:val="000000"/>
+                <w:sz w:val="19"/>
+                <w:szCs w:val="19"/>
+                <w:highlight w:val="white"/>
+              </w:rPr>
+              <w:t xml:space="preserve">; </w:t>
+            </w:r>
+            <w:r>
+              <w:rPr>
+                <w:rFonts w:ascii="Consolas" w:hAnsi="Consolas" w:cs="Consolas"/>
+                <w:color w:val="0000FF"/>
+                <w:sz w:val="19"/>
+                <w:szCs w:val="19"/>
+                <w:highlight w:val="white"/>
+              </w:rPr>
+              <w:t>set</w:t>
+            </w:r>
+            <w:r>
+              <w:rPr>
+                <w:rFonts w:ascii="Consolas" w:hAnsi="Consolas" w:cs="Consolas"/>
+                <w:color w:val="000000"/>
+                <w:sz w:val="19"/>
+                <w:szCs w:val="19"/>
+                <w:highlight w:val="white"/>
+              </w:rPr>
+              <w:t>; }</w:t>
+            </w:r>
+          </w:p>
+        </w:tc>
+      </w:tr>
+      <w:tr>
+        <w:tc>
+          <w:tcPr>
+            <w:cnfStyle w:val="001000000000" w:firstRow="0" w:lastRow="0" w:firstColumn="1" w:lastColumn="0" w:oddVBand="0" w:evenVBand="0" w:oddHBand="0" w:evenHBand="0" w:firstRowFirstColumn="0" w:firstRowLastColumn="0" w:lastRowFirstColumn="0" w:lastRowLastColumn="0"/>
+            <w:tcW w:w="918" w:type="dxa"/>
+          </w:tcPr>
+          <w:p/>
+        </w:tc>
+        <w:tc>
+          <w:tcPr>
+            <w:tcW w:w="1440" w:type="dxa"/>
+          </w:tcPr>
+          <w:p>
+            <w:pPr>
+              <w:cnfStyle w:val="000000000000" w:firstRow="0" w:lastRow="0" w:firstColumn="0" w:lastColumn="0" w:oddVBand="0" w:evenVBand="0" w:oddHBand="0" w:evenHBand="0" w:firstRowFirstColumn="0" w:firstRowLastColumn="0" w:lastRowFirstColumn="0" w:lastRowLastColumn="0"/>
+            </w:pPr>
+          </w:p>
+        </w:tc>
+        <w:tc>
+          <w:tcPr>
+            <w:tcW w:w="3060" w:type="dxa"/>
+          </w:tcPr>
+          <w:p>
+            <w:pPr>
+              <w:cnfStyle w:val="000000000000" w:firstRow="0" w:lastRow="0" w:firstColumn="0" w:lastColumn="0" w:oddVBand="0" w:evenVBand="0" w:oddHBand="0" w:evenHBand="0" w:firstRowFirstColumn="0" w:firstRowLastColumn="0" w:lastRowFirstColumn="0" w:lastRowLastColumn="0"/>
+            </w:pPr>
+          </w:p>
+        </w:tc>
+        <w:tc>
+          <w:tcPr>
+            <w:tcW w:w="4158" w:type="dxa"/>
+          </w:tcPr>
+          <w:p>
+            <w:pPr>
+              <w:autoSpaceDE w:val="0"/>
+              <w:autoSpaceDN w:val="0"/>
+              <w:adjustRightInd w:val="0"/>
+              <w:cnfStyle w:val="000000000000" w:firstRow="0" w:lastRow="0" w:firstColumn="0" w:lastColumn="0" w:oddVBand="0" w:evenVBand="0" w:oddHBand="0" w:evenHBand="0" w:firstRowFirstColumn="0" w:firstRowLastColumn="0" w:lastRowFirstColumn="0" w:lastRowLastColumn="0"/>
+              <w:rPr>
+                <w:rFonts w:ascii="Consolas" w:hAnsi="Consolas" w:cs="Consolas"/>
+                <w:color w:val="000000"/>
+                <w:sz w:val="19"/>
+                <w:szCs w:val="19"/>
+                <w:highlight w:val="white"/>
+              </w:rPr>
+            </w:pPr>
+          </w:p>
+        </w:tc>
+      </w:tr>
+    </w:tbl>
+    <w:p/>
+    <w:p>
+      <w:pPr>
+        <w:pStyle w:val="ListParagraph"/>
+        <w:numPr>
+          <w:ilvl w:val="0"/>
+          <w:numId w:val="8"/>
+        </w:numPr>
+      </w:pPr>
+      <w:r>
+        <w:rPr>
+          <w:b/>
+        </w:rPr>
+        <w:t>Localization of error messages:</w:t>
+      </w:r>
+      <w:r>
+        <w:t xml:space="preserve"> If we provide error messages through </w:t>
+      </w:r>
+      <w:proofErr w:type="spellStart"/>
+      <w:r>
+        <w:t>ErrorMessage</w:t>
+      </w:r>
+      <w:proofErr w:type="spellEnd"/>
+      <w:r>
+        <w:t xml:space="preserve"> attribute of validations we can’t achieve localization. </w:t>
+      </w:r>
+    </w:p>
+    <w:p>
+      <w:pPr>
+        <w:pStyle w:val="ListParagraph"/>
+        <w:numPr>
+          <w:ilvl w:val="0"/>
+          <w:numId w:val="8"/>
+        </w:numPr>
+      </w:pPr>
+      <w:r>
+        <w:rPr>
+          <w:b/>
+        </w:rPr>
+        <w:t>How does it work?</w:t>
+      </w:r>
+    </w:p>
+    <w:p>
+      <w:pPr>
+        <w:pStyle w:val="ListParagraph"/>
+        <w:numPr>
+          <w:ilvl w:val="1"/>
+          <w:numId w:val="8"/>
+        </w:numPr>
+      </w:pPr>
+      <w:r>
+        <w:t xml:space="preserve">The </w:t>
+      </w:r>
+      <w:r>
+        <w:rPr>
+          <w:b/>
+        </w:rPr>
+        <w:t>model binder</w:t>
+      </w:r>
+      <w:r>
+        <w:t xml:space="preserve"> runs in the controller when the form is submitted. </w:t>
+      </w:r>
+    </w:p>
+    <w:p>
+      <w:pPr>
+        <w:pStyle w:val="ListParagraph"/>
+        <w:numPr>
+          <w:ilvl w:val="1"/>
+          <w:numId w:val="8"/>
+        </w:numPr>
+      </w:pPr>
+      <w:r>
+        <w:t xml:space="preserve">When Model binder runs it updates the model properties with the new values. </w:t>
+      </w:r>
+    </w:p>
+    <w:p>
+      <w:pPr>
+        <w:pStyle w:val="ListParagraph"/>
+        <w:numPr>
+          <w:ilvl w:val="1"/>
+          <w:numId w:val="8"/>
+        </w:numPr>
+      </w:pPr>
+      <w:r>
+        <w:t>The model builder uses the current models metadata and obtains all the validators for the model.</w:t>
+      </w:r>
+    </w:p>
+    <w:p>
+      <w:pPr>
+        <w:pStyle w:val="ListParagraph"/>
+        <w:numPr>
+          <w:ilvl w:val="1"/>
+          <w:numId w:val="8"/>
+        </w:numPr>
+      </w:pPr>
+      <w:r>
+        <w:t>The MVC runtime provides a validator to work with data annotations</w:t>
+      </w:r>
+    </w:p>
+    <w:p>
+      <w:pPr>
+        <w:pStyle w:val="ListParagraph"/>
+        <w:numPr>
+          <w:ilvl w:val="1"/>
+          <w:numId w:val="8"/>
+        </w:numPr>
+      </w:pPr>
+      <w:r>
+        <w:t>This model validator can find all the validation attributes and execute the validation logic inside.</w:t>
+      </w:r>
+    </w:p>
+    <w:p>
+      <w:pPr>
+        <w:pStyle w:val="ListParagraph"/>
+        <w:numPr>
+          <w:ilvl w:val="1"/>
+          <w:numId w:val="8"/>
+        </w:numPr>
+      </w:pPr>
+      <w:r>
+        <w:t>The model binder catches all the failed validation rules and places them into model state.</w:t>
+      </w:r>
+    </w:p>
+    <w:p>
+      <w:pPr>
+        <w:pStyle w:val="ListParagraph"/>
+        <w:numPr>
+          <w:ilvl w:val="1"/>
+          <w:numId w:val="8"/>
+        </w:numPr>
+      </w:pPr>
+      <w:r>
+        <w:t xml:space="preserve"> When the model is submitted to the Controller’s action it will check if the </w:t>
+      </w:r>
+      <w:proofErr w:type="spellStart"/>
+      <w:r>
+        <w:t>ModelState</w:t>
+      </w:r>
+      <w:proofErr w:type="spellEnd"/>
+      <w:r>
+        <w:t xml:space="preserve"> is valid or not. If yes we will do the necessary logic. Otherwise we return the same view with the same model to show the user the errors in the form.</w:t>
+      </w:r>
+    </w:p>
+    <w:p>
+      <w:pPr>
+        <w:pStyle w:val="ListParagraph"/>
+        <w:numPr>
+          <w:ilvl w:val="0"/>
+          <w:numId w:val="8"/>
+        </w:numPr>
+      </w:pPr>
+      <w:r>
+        <w:t>Custom validation logic:</w:t>
+      </w:r>
+    </w:p>
+    <w:p>
+      <w:pPr>
+        <w:pStyle w:val="ListParagraph"/>
+        <w:numPr>
+          <w:ilvl w:val="1"/>
+          <w:numId w:val="8"/>
+        </w:numPr>
+      </w:pPr>
+      <w:r>
+        <w:t>Custom validation can be done in two ways</w:t>
+      </w:r>
+    </w:p>
+    <w:p>
+      <w:pPr>
+        <w:pStyle w:val="ListParagraph"/>
+        <w:numPr>
+          <w:ilvl w:val="2"/>
+          <w:numId w:val="8"/>
+        </w:numPr>
+      </w:pPr>
+      <w:r>
+        <w:t>Packaging validation logic into a custom data annotation</w:t>
+      </w:r>
+    </w:p>
+    <w:p>
+      <w:pPr>
+        <w:pStyle w:val="ListParagraph"/>
+        <w:numPr>
+          <w:ilvl w:val="2"/>
+          <w:numId w:val="8"/>
+        </w:numPr>
+      </w:pPr>
+      <w:r>
+        <w:t>Packaging validation logic into a model object itself</w:t>
+      </w:r>
+    </w:p>
+    <w:p>
+      <w:pPr>
+        <w:pStyle w:val="ListParagraph"/>
+        <w:numPr>
+          <w:ilvl w:val="1"/>
+          <w:numId w:val="8"/>
+        </w:numPr>
+      </w:pPr>
+      <w:r>
+        <w:t xml:space="preserve">All the validations annotations are derived from </w:t>
+      </w:r>
+      <w:proofErr w:type="spellStart"/>
+      <w:r>
+        <w:rPr>
+          <w:b/>
+        </w:rPr>
+        <w:t>ValidationAttribute</w:t>
+      </w:r>
+      <w:proofErr w:type="spellEnd"/>
+      <w:r>
+        <w:t xml:space="preserve"> base class in </w:t>
+      </w:r>
+      <w:proofErr w:type="spellStart"/>
+      <w:r>
+        <w:t>System.ComponentModel.DataAnnotations</w:t>
+      </w:r>
+      <w:proofErr w:type="spellEnd"/>
+      <w:r>
+        <w:t xml:space="preserve"> </w:t>
+      </w:r>
+      <w:r>
+        <w:t>namespace.</w:t>
+      </w:r>
+    </w:p>
+    <w:p>
+      <w:pPr>
+        <w:pStyle w:val="ListParagraph"/>
+        <w:numPr>
+          <w:ilvl w:val="1"/>
+          <w:numId w:val="8"/>
+        </w:numPr>
+      </w:pPr>
+      <w:r>
+        <w:t xml:space="preserve">To implement validation logic we need to override the base class’s </w:t>
+      </w:r>
+      <w:proofErr w:type="spellStart"/>
+      <w:r>
+        <w:t>IsValid</w:t>
+      </w:r>
+      <w:proofErr w:type="spellEnd"/>
+      <w:r>
+        <w:t xml:space="preserve"> method.</w:t>
+      </w:r>
+    </w:p>
+    <w:p>
+      <w:pPr>
+        <w:ind w:left="1080"/>
+      </w:pPr>
+      <w:r>
+        <w:t>Code:</w:t>
+      </w:r>
+    </w:p>
+    <w:p>
+      <w:pPr>
+        <w:autoSpaceDE w:val="0"/>
+        <w:autoSpaceDN w:val="0"/>
+        <w:adjustRightInd w:val="0"/>
+        <w:spacing w:after="0" w:line="240" w:lineRule="auto"/>
+        <w:rPr>
+          <w:rFonts w:ascii="Consolas" w:hAnsi="Consolas" w:cs="Consolas"/>
+          <w:color w:val="000000"/>
+          <w:sz w:val="19"/>
+          <w:szCs w:val="19"/>
+          <w:highlight w:val="white"/>
+        </w:rPr>
+      </w:pPr>
+      <w:r>
+        <w:rPr>
+          <w:rFonts w:ascii="Consolas" w:hAnsi="Consolas" w:cs="Consolas"/>
+          <w:color w:val="000000"/>
+          <w:sz w:val="19"/>
+          <w:szCs w:val="19"/>
+          <w:highlight w:val="white"/>
+        </w:rPr>
+        <w:t xml:space="preserve">    </w:t>
+      </w:r>
+      <w:proofErr w:type="gramStart"/>
+      <w:r>
+        <w:rPr>
+          <w:rFonts w:ascii="Consolas" w:hAnsi="Consolas" w:cs="Consolas"/>
+          <w:color w:val="0000FF"/>
+          <w:sz w:val="19"/>
+          <w:szCs w:val="19"/>
+          <w:highlight w:val="white"/>
+        </w:rPr>
+        <w:t>public</w:t>
+      </w:r>
+      <w:proofErr w:type="gramEnd"/>
+      <w:r>
+        <w:rPr>
+          <w:rFonts w:ascii="Consolas" w:hAnsi="Consolas" w:cs="Consolas"/>
+          <w:color w:val="000000"/>
+          <w:sz w:val="19"/>
+          <w:szCs w:val="19"/>
+          <w:highlight w:val="white"/>
+        </w:rPr>
+        <w:t xml:space="preserve"> </w:t>
+      </w:r>
+      <w:r>
+        <w:rPr>
+          <w:rFonts w:ascii="Consolas" w:hAnsi="Consolas" w:cs="Consolas"/>
+          <w:color w:val="0000FF"/>
+          <w:sz w:val="19"/>
+          <w:szCs w:val="19"/>
+          <w:highlight w:val="white"/>
+        </w:rPr>
+        <w:t>class</w:t>
+      </w:r>
+      <w:r>
+        <w:rPr>
+          <w:rFonts w:ascii="Consolas" w:hAnsi="Consolas" w:cs="Consolas"/>
+          <w:color w:val="000000"/>
+          <w:sz w:val="19"/>
+          <w:szCs w:val="19"/>
+          <w:highlight w:val="white"/>
+        </w:rPr>
+        <w:t xml:space="preserve"> </w:t>
+      </w:r>
+      <w:proofErr w:type="spellStart"/>
+      <w:r>
+        <w:rPr>
+          <w:rFonts w:ascii="Consolas" w:hAnsi="Consolas" w:cs="Consolas"/>
+          <w:color w:val="2B91AF"/>
+          <w:sz w:val="19"/>
+          <w:szCs w:val="19"/>
+          <w:highlight w:val="white"/>
+        </w:rPr>
+        <w:t>MaxWordsAttribute</w:t>
+      </w:r>
+      <w:proofErr w:type="spellEnd"/>
+      <w:r>
+        <w:rPr>
+          <w:rFonts w:ascii="Consolas" w:hAnsi="Consolas" w:cs="Consolas"/>
+          <w:color w:val="000000"/>
+          <w:sz w:val="19"/>
+          <w:szCs w:val="19"/>
+          <w:highlight w:val="white"/>
+        </w:rPr>
+        <w:t xml:space="preserve">: </w:t>
+      </w:r>
+      <w:proofErr w:type="spellStart"/>
+      <w:r>
+        <w:rPr>
+          <w:rFonts w:ascii="Consolas" w:hAnsi="Consolas" w:cs="Consolas"/>
+          <w:color w:val="2B91AF"/>
+          <w:sz w:val="19"/>
+          <w:szCs w:val="19"/>
+          <w:highlight w:val="white"/>
+        </w:rPr>
+        <w:t>ValidationAttribute</w:t>
+      </w:r>
+      <w:proofErr w:type="spellEnd"/>
+    </w:p>
+    <w:p>
+      <w:pPr>
+        <w:autoSpaceDE w:val="0"/>
+        <w:autoSpaceDN w:val="0"/>
+        <w:adjustRightInd w:val="0"/>
+        <w:spacing w:after="0" w:line="240" w:lineRule="auto"/>
+        <w:rPr>
+          <w:rFonts w:ascii="Consolas" w:hAnsi="Consolas" w:cs="Consolas"/>
+          <w:color w:val="000000"/>
+          <w:sz w:val="19"/>
+          <w:szCs w:val="19"/>
+          <w:highlight w:val="white"/>
+        </w:rPr>
+      </w:pPr>
+      <w:r>
+        <w:rPr>
+          <w:rFonts w:ascii="Consolas" w:hAnsi="Consolas" w:cs="Consolas"/>
+          <w:color w:val="000000"/>
+          <w:sz w:val="19"/>
+          <w:szCs w:val="19"/>
+          <w:highlight w:val="white"/>
+        </w:rPr>
+        <w:t xml:space="preserve">    {</w:t>
+      </w:r>
+    </w:p>
+    <w:p>
+      <w:pPr>
+        <w:autoSpaceDE w:val="0"/>
+        <w:autoSpaceDN w:val="0"/>
+        <w:adjustRightInd w:val="0"/>
+        <w:spacing w:after="0" w:line="240" w:lineRule="auto"/>
+        <w:rPr>
+          <w:rFonts w:ascii="Consolas" w:hAnsi="Consolas" w:cs="Consolas"/>
+          <w:color w:val="000000"/>
+          <w:sz w:val="19"/>
+          <w:szCs w:val="19"/>
+          <w:highlight w:val="white"/>
+        </w:rPr>
+      </w:pPr>
+      <w:r>
+        <w:rPr>
+          <w:rFonts w:ascii="Consolas" w:hAnsi="Consolas" w:cs="Consolas"/>
+          <w:color w:val="000000"/>
+          <w:sz w:val="19"/>
+          <w:szCs w:val="19"/>
+          <w:highlight w:val="white"/>
+        </w:rPr>
+        <w:t xml:space="preserve">        </w:t>
+      </w:r>
+      <w:proofErr w:type="gramStart"/>
+      <w:r>
+        <w:rPr>
+          <w:rFonts w:ascii="Consolas" w:hAnsi="Consolas" w:cs="Consolas"/>
+          <w:color w:val="0000FF"/>
+          <w:sz w:val="19"/>
+          <w:szCs w:val="19"/>
+          <w:highlight w:val="white"/>
+        </w:rPr>
+        <w:t>private</w:t>
+      </w:r>
+      <w:proofErr w:type="gramEnd"/>
+      <w:r>
+        <w:rPr>
+          <w:rFonts w:ascii="Consolas" w:hAnsi="Consolas" w:cs="Consolas"/>
+          <w:color w:val="000000"/>
+          <w:sz w:val="19"/>
+          <w:szCs w:val="19"/>
+          <w:highlight w:val="white"/>
+        </w:rPr>
+        <w:t xml:space="preserve"> </w:t>
+      </w:r>
+      <w:proofErr w:type="spellStart"/>
+      <w:r>
+        <w:rPr>
+          <w:rFonts w:ascii="Consolas" w:hAnsi="Consolas" w:cs="Consolas"/>
+          <w:color w:val="0000FF"/>
+          <w:sz w:val="19"/>
+          <w:szCs w:val="19"/>
+          <w:highlight w:val="white"/>
+        </w:rPr>
+        <w:t>readonly</w:t>
+      </w:r>
+      <w:proofErr w:type="spellEnd"/>
+      <w:r>
+        <w:rPr>
+          <w:rFonts w:ascii="Consolas" w:hAnsi="Consolas" w:cs="Consolas"/>
+          <w:color w:val="000000"/>
+          <w:sz w:val="19"/>
+          <w:szCs w:val="19"/>
+          <w:highlight w:val="white"/>
+        </w:rPr>
+        <w:t xml:space="preserve"> </w:t>
+      </w:r>
+      <w:proofErr w:type="spellStart"/>
+      <w:r>
+        <w:rPr>
+          <w:rFonts w:ascii="Consolas" w:hAnsi="Consolas" w:cs="Consolas"/>
+          <w:color w:val="0000FF"/>
+          <w:sz w:val="19"/>
+          <w:szCs w:val="19"/>
+          <w:highlight w:val="white"/>
+        </w:rPr>
+        <w:t>int</w:t>
+      </w:r>
+      <w:proofErr w:type="spellEnd"/>
+      <w:r>
+        <w:rPr>
+          <w:rFonts w:ascii="Consolas" w:hAnsi="Consolas" w:cs="Consolas"/>
+          <w:color w:val="000000"/>
+          <w:sz w:val="19"/>
+          <w:szCs w:val="19"/>
+          <w:highlight w:val="white"/>
+        </w:rPr>
+        <w:t xml:space="preserve"> _</w:t>
+      </w:r>
+      <w:proofErr w:type="spellStart"/>
+      <w:r>
+        <w:rPr>
+          <w:rFonts w:ascii="Consolas" w:hAnsi="Consolas" w:cs="Consolas"/>
+          <w:color w:val="000000"/>
+          <w:sz w:val="19"/>
+          <w:szCs w:val="19"/>
+          <w:highlight w:val="white"/>
+        </w:rPr>
+        <w:t>maxWords</w:t>
+      </w:r>
+      <w:proofErr w:type="spellEnd"/>
+      <w:r>
+        <w:rPr>
+          <w:rFonts w:ascii="Consolas" w:hAnsi="Consolas" w:cs="Consolas"/>
+          <w:color w:val="000000"/>
+          <w:sz w:val="19"/>
+          <w:szCs w:val="19"/>
+          <w:highlight w:val="white"/>
+        </w:rPr>
+        <w:t>;</w:t>
+      </w:r>
+      <w:r>
+        <w:rPr>
+          <w:rFonts w:ascii="Consolas" w:hAnsi="Consolas" w:cs="Consolas"/>
+          <w:color w:val="000000"/>
+          <w:sz w:val="19"/>
+          <w:szCs w:val="19"/>
+          <w:highlight w:val="white"/>
+        </w:rPr>
+        <w:tab/>
+        <w:t>//private variable to which max words count is set</w:t>
+      </w:r>
+    </w:p>
+    <w:p>
+      <w:pPr>
+        <w:autoSpaceDE w:val="0"/>
+        <w:autoSpaceDN w:val="0"/>
+        <w:adjustRightInd w:val="0"/>
+        <w:spacing w:after="0" w:line="240" w:lineRule="auto"/>
+        <w:rPr>
+          <w:rFonts w:ascii="Consolas" w:hAnsi="Consolas" w:cs="Consolas"/>
+          <w:color w:val="00B050"/>
+          <w:sz w:val="19"/>
+          <w:szCs w:val="19"/>
+          <w:highlight w:val="white"/>
+        </w:rPr>
+      </w:pPr>
+      <w:r>
+        <w:rPr>
+          <w:rFonts w:ascii="Consolas" w:hAnsi="Consolas" w:cs="Consolas"/>
+          <w:color w:val="000000"/>
+          <w:sz w:val="19"/>
+          <w:szCs w:val="19"/>
+          <w:highlight w:val="white"/>
+        </w:rPr>
+        <w:tab/>
+      </w:r>
+      <w:r>
+        <w:rPr>
+          <w:rFonts w:ascii="Consolas" w:hAnsi="Consolas" w:cs="Consolas"/>
+          <w:color w:val="00B050"/>
+          <w:sz w:val="19"/>
+          <w:szCs w:val="19"/>
+          <w:highlight w:val="white"/>
+        </w:rPr>
+        <w:t>//constructor</w:t>
+      </w:r>
+    </w:p>
+    <w:p>
+      <w:pPr>
+        <w:autoSpaceDE w:val="0"/>
+        <w:autoSpaceDN w:val="0"/>
+        <w:adjustRightInd w:val="0"/>
+        <w:spacing w:after="0" w:line="240" w:lineRule="auto"/>
+        <w:rPr>
+          <w:rFonts w:ascii="Consolas" w:hAnsi="Consolas" w:cs="Consolas"/>
+          <w:color w:val="000000"/>
+          <w:sz w:val="19"/>
+          <w:szCs w:val="19"/>
+          <w:highlight w:val="white"/>
+        </w:rPr>
+      </w:pPr>
+      <w:r>
+        <w:rPr>
+          <w:rFonts w:ascii="Consolas" w:hAnsi="Consolas" w:cs="Consolas"/>
+          <w:color w:val="000000"/>
+          <w:sz w:val="19"/>
+          <w:szCs w:val="19"/>
+          <w:highlight w:val="white"/>
+        </w:rPr>
+        <w:t xml:space="preserve">        </w:t>
+      </w:r>
+      <w:proofErr w:type="gramStart"/>
+      <w:r>
+        <w:rPr>
+          <w:rFonts w:ascii="Consolas" w:hAnsi="Consolas" w:cs="Consolas"/>
+          <w:color w:val="0000FF"/>
+          <w:sz w:val="19"/>
+          <w:szCs w:val="19"/>
+          <w:highlight w:val="white"/>
+        </w:rPr>
+        <w:t>public</w:t>
+      </w:r>
+      <w:proofErr w:type="gramEnd"/>
+      <w:r>
+        <w:rPr>
+          <w:rFonts w:ascii="Consolas" w:hAnsi="Consolas" w:cs="Consolas"/>
+          <w:color w:val="000000"/>
+          <w:sz w:val="19"/>
+          <w:szCs w:val="19"/>
+          <w:highlight w:val="white"/>
+        </w:rPr>
+        <w:t xml:space="preserve"> </w:t>
+      </w:r>
+      <w:proofErr w:type="spellStart"/>
+      <w:r>
+        <w:rPr>
+          <w:rFonts w:ascii="Consolas" w:hAnsi="Consolas" w:cs="Consolas"/>
+          <w:color w:val="000000"/>
+          <w:sz w:val="19"/>
+          <w:szCs w:val="19"/>
+          <w:highlight w:val="white"/>
+        </w:rPr>
+        <w:t>MaxWordsAttribute</w:t>
+      </w:r>
+      <w:proofErr w:type="spellEnd"/>
+      <w:r>
+        <w:rPr>
+          <w:rFonts w:ascii="Consolas" w:hAnsi="Consolas" w:cs="Consolas"/>
+          <w:color w:val="000000"/>
+          <w:sz w:val="19"/>
+          <w:szCs w:val="19"/>
+          <w:highlight w:val="white"/>
+        </w:rPr>
+        <w:t>(</w:t>
+      </w:r>
+      <w:proofErr w:type="spellStart"/>
+      <w:r>
+        <w:rPr>
+          <w:rFonts w:ascii="Consolas" w:hAnsi="Consolas" w:cs="Consolas"/>
+          <w:color w:val="0000FF"/>
+          <w:sz w:val="19"/>
+          <w:szCs w:val="19"/>
+          <w:highlight w:val="white"/>
+        </w:rPr>
+        <w:t>int</w:t>
+      </w:r>
+      <w:proofErr w:type="spellEnd"/>
+      <w:r>
+        <w:rPr>
+          <w:rFonts w:ascii="Consolas" w:hAnsi="Consolas" w:cs="Consolas"/>
+          <w:color w:val="000000"/>
+          <w:sz w:val="19"/>
+          <w:szCs w:val="19"/>
+          <w:highlight w:val="white"/>
+        </w:rPr>
+        <w:t xml:space="preserve"> </w:t>
+      </w:r>
+      <w:proofErr w:type="spellStart"/>
+      <w:r>
+        <w:rPr>
+          <w:rFonts w:ascii="Consolas" w:hAnsi="Consolas" w:cs="Consolas"/>
+          <w:color w:val="000000"/>
+          <w:sz w:val="19"/>
+          <w:szCs w:val="19"/>
+          <w:highlight w:val="white"/>
+        </w:rPr>
+        <w:t>maxWords</w:t>
+      </w:r>
+      <w:proofErr w:type="spellEnd"/>
+      <w:r>
+        <w:rPr>
+          <w:rFonts w:ascii="Consolas" w:hAnsi="Consolas" w:cs="Consolas"/>
+          <w:color w:val="000000"/>
+          <w:sz w:val="19"/>
+          <w:szCs w:val="19"/>
+          <w:highlight w:val="white"/>
+        </w:rPr>
+        <w:t>):</w:t>
+      </w:r>
+      <w:r>
+        <w:rPr>
+          <w:rFonts w:ascii="Consolas" w:hAnsi="Consolas" w:cs="Consolas"/>
+          <w:color w:val="0000FF"/>
+          <w:sz w:val="19"/>
+          <w:szCs w:val="19"/>
+          <w:highlight w:val="white"/>
+        </w:rPr>
+        <w:t>base</w:t>
+      </w:r>
+      <w:r>
+        <w:rPr>
+          <w:rFonts w:ascii="Consolas" w:hAnsi="Consolas" w:cs="Consolas"/>
+          <w:color w:val="000000"/>
+          <w:sz w:val="19"/>
+          <w:szCs w:val="19"/>
+          <w:highlight w:val="white"/>
+        </w:rPr>
+        <w:t>(</w:t>
+      </w:r>
+      <w:r>
+        <w:rPr>
+          <w:rFonts w:ascii="Consolas" w:hAnsi="Consolas" w:cs="Consolas"/>
+          <w:color w:val="A31515"/>
+          <w:sz w:val="19"/>
+          <w:szCs w:val="19"/>
+          <w:highlight w:val="white"/>
+        </w:rPr>
+        <w:t>"Too many words for {0}"</w:t>
+      </w:r>
+      <w:r>
+        <w:rPr>
+          <w:rFonts w:ascii="Consolas" w:hAnsi="Consolas" w:cs="Consolas"/>
+          <w:color w:val="000000"/>
+          <w:sz w:val="19"/>
+          <w:szCs w:val="19"/>
+          <w:highlight w:val="white"/>
+        </w:rPr>
+        <w:t>) {</w:t>
+      </w:r>
+      <w:r>
+        <w:rPr>
+          <w:rFonts w:ascii="Consolas" w:hAnsi="Consolas" w:cs="Consolas"/>
+          <w:color w:val="008000"/>
+          <w:sz w:val="19"/>
+          <w:szCs w:val="19"/>
+          <w:highlight w:val="white"/>
+        </w:rPr>
+        <w:t>//This constructor initiate max words permitted and default error</w:t>
+      </w:r>
+    </w:p>
+    <w:p>
+      <w:pPr>
+        <w:autoSpaceDE w:val="0"/>
+        <w:autoSpaceDN w:val="0"/>
+        <w:adjustRightInd w:val="0"/>
+        <w:spacing w:after="0" w:line="240" w:lineRule="auto"/>
+        <w:rPr>
+          <w:rFonts w:ascii="Consolas" w:hAnsi="Consolas" w:cs="Consolas"/>
+          <w:color w:val="000000"/>
+          <w:sz w:val="19"/>
+          <w:szCs w:val="19"/>
+          <w:highlight w:val="white"/>
+        </w:rPr>
+      </w:pPr>
+      <w:r>
+        <w:rPr>
+          <w:rFonts w:ascii="Consolas" w:hAnsi="Consolas" w:cs="Consolas"/>
+          <w:color w:val="000000"/>
+          <w:sz w:val="19"/>
+          <w:szCs w:val="19"/>
+          <w:highlight w:val="white"/>
+        </w:rPr>
+        <w:lastRenderedPageBreak/>
+        <w:t xml:space="preserve">            _</w:t>
+      </w:r>
+      <w:proofErr w:type="spellStart"/>
+      <w:r>
+        <w:rPr>
+          <w:rFonts w:ascii="Consolas" w:hAnsi="Consolas" w:cs="Consolas"/>
+          <w:color w:val="000000"/>
+          <w:sz w:val="19"/>
+          <w:szCs w:val="19"/>
+          <w:highlight w:val="white"/>
+        </w:rPr>
+        <w:t>maxWords</w:t>
+      </w:r>
+      <w:proofErr w:type="spellEnd"/>
+      <w:r>
+        <w:rPr>
+          <w:rFonts w:ascii="Consolas" w:hAnsi="Consolas" w:cs="Consolas"/>
+          <w:color w:val="000000"/>
+          <w:sz w:val="19"/>
+          <w:szCs w:val="19"/>
+          <w:highlight w:val="white"/>
+        </w:rPr>
+        <w:t xml:space="preserve"> = </w:t>
+      </w:r>
+      <w:proofErr w:type="spellStart"/>
+      <w:r>
+        <w:rPr>
+          <w:rFonts w:ascii="Consolas" w:hAnsi="Consolas" w:cs="Consolas"/>
+          <w:color w:val="000000"/>
+          <w:sz w:val="19"/>
+          <w:szCs w:val="19"/>
+          <w:highlight w:val="white"/>
+        </w:rPr>
+        <w:t>maxWords</w:t>
+      </w:r>
+      <w:proofErr w:type="spellEnd"/>
+      <w:r>
+        <w:rPr>
+          <w:rFonts w:ascii="Consolas" w:hAnsi="Consolas" w:cs="Consolas"/>
+          <w:color w:val="000000"/>
+          <w:sz w:val="19"/>
+          <w:szCs w:val="19"/>
+          <w:highlight w:val="white"/>
+        </w:rPr>
+        <w:t>;</w:t>
+      </w:r>
+    </w:p>
+    <w:p>
+      <w:pPr>
+        <w:autoSpaceDE w:val="0"/>
+        <w:autoSpaceDN w:val="0"/>
+        <w:adjustRightInd w:val="0"/>
+        <w:spacing w:after="0" w:line="240" w:lineRule="auto"/>
+        <w:rPr>
+          <w:rFonts w:ascii="Consolas" w:hAnsi="Consolas" w:cs="Consolas"/>
+          <w:color w:val="000000"/>
+          <w:sz w:val="19"/>
+          <w:szCs w:val="19"/>
+          <w:highlight w:val="white"/>
+        </w:rPr>
+      </w:pPr>
+      <w:r>
+        <w:rPr>
+          <w:rFonts w:ascii="Consolas" w:hAnsi="Consolas" w:cs="Consolas"/>
+          <w:color w:val="000000"/>
+          <w:sz w:val="19"/>
+          <w:szCs w:val="19"/>
+          <w:highlight w:val="white"/>
+        </w:rPr>
+        <w:t xml:space="preserve">        }</w:t>
+      </w:r>
+    </w:p>
+    <w:p>
+      <w:pPr>
+        <w:autoSpaceDE w:val="0"/>
+        <w:autoSpaceDN w:val="0"/>
+        <w:adjustRightInd w:val="0"/>
+        <w:spacing w:after="0" w:line="240" w:lineRule="auto"/>
+        <w:rPr>
+          <w:rFonts w:ascii="Consolas" w:hAnsi="Consolas" w:cs="Consolas"/>
+          <w:color w:val="000000"/>
+          <w:sz w:val="19"/>
+          <w:szCs w:val="19"/>
+          <w:highlight w:val="white"/>
+        </w:rPr>
+      </w:pPr>
+    </w:p>
+    <w:p>
+      <w:pPr>
+        <w:autoSpaceDE w:val="0"/>
+        <w:autoSpaceDN w:val="0"/>
+        <w:adjustRightInd w:val="0"/>
+        <w:spacing w:after="0" w:line="240" w:lineRule="auto"/>
+        <w:rPr>
+          <w:rFonts w:ascii="Consolas" w:hAnsi="Consolas" w:cs="Consolas"/>
+          <w:color w:val="000000"/>
+          <w:sz w:val="19"/>
+          <w:szCs w:val="19"/>
+          <w:highlight w:val="white"/>
+        </w:rPr>
+      </w:pPr>
+      <w:r>
+        <w:rPr>
+          <w:rFonts w:ascii="Consolas" w:hAnsi="Consolas" w:cs="Consolas"/>
+          <w:color w:val="000000"/>
+          <w:sz w:val="19"/>
+          <w:szCs w:val="19"/>
+          <w:highlight w:val="white"/>
+        </w:rPr>
+        <w:t xml:space="preserve">        </w:t>
+      </w:r>
+      <w:proofErr w:type="gramStart"/>
+      <w:r>
+        <w:rPr>
+          <w:rFonts w:ascii="Consolas" w:hAnsi="Consolas" w:cs="Consolas"/>
+          <w:color w:val="0000FF"/>
+          <w:sz w:val="19"/>
+          <w:szCs w:val="19"/>
+          <w:highlight w:val="white"/>
+        </w:rPr>
+        <w:t>protected</w:t>
+      </w:r>
+      <w:proofErr w:type="gramEnd"/>
+      <w:r>
+        <w:rPr>
+          <w:rFonts w:ascii="Consolas" w:hAnsi="Consolas" w:cs="Consolas"/>
+          <w:color w:val="000000"/>
+          <w:sz w:val="19"/>
+          <w:szCs w:val="19"/>
+          <w:highlight w:val="white"/>
+        </w:rPr>
+        <w:t xml:space="preserve"> </w:t>
+      </w:r>
+      <w:r>
+        <w:rPr>
+          <w:rFonts w:ascii="Consolas" w:hAnsi="Consolas" w:cs="Consolas"/>
+          <w:color w:val="0000FF"/>
+          <w:sz w:val="19"/>
+          <w:szCs w:val="19"/>
+          <w:highlight w:val="white"/>
+        </w:rPr>
+        <w:t>override</w:t>
+      </w:r>
+      <w:r>
+        <w:rPr>
+          <w:rFonts w:ascii="Consolas" w:hAnsi="Consolas" w:cs="Consolas"/>
+          <w:color w:val="000000"/>
+          <w:sz w:val="19"/>
+          <w:szCs w:val="19"/>
+          <w:highlight w:val="white"/>
+        </w:rPr>
+        <w:t xml:space="preserve"> </w:t>
+      </w:r>
+      <w:proofErr w:type="spellStart"/>
+      <w:r>
+        <w:rPr>
+          <w:rFonts w:ascii="Consolas" w:hAnsi="Consolas" w:cs="Consolas"/>
+          <w:color w:val="2B91AF"/>
+          <w:sz w:val="19"/>
+          <w:szCs w:val="19"/>
+          <w:highlight w:val="white"/>
+        </w:rPr>
+        <w:t>ValidationResult</w:t>
+      </w:r>
+      <w:proofErr w:type="spellEnd"/>
+      <w:r>
+        <w:rPr>
+          <w:rFonts w:ascii="Consolas" w:hAnsi="Consolas" w:cs="Consolas"/>
+          <w:color w:val="000000"/>
+          <w:sz w:val="19"/>
+          <w:szCs w:val="19"/>
+          <w:highlight w:val="white"/>
+        </w:rPr>
+        <w:t xml:space="preserve"> </w:t>
+      </w:r>
+      <w:proofErr w:type="spellStart"/>
+      <w:r>
+        <w:rPr>
+          <w:rFonts w:ascii="Consolas" w:hAnsi="Consolas" w:cs="Consolas"/>
+          <w:color w:val="000000"/>
+          <w:sz w:val="19"/>
+          <w:szCs w:val="19"/>
+          <w:highlight w:val="white"/>
+        </w:rPr>
+        <w:t>IsValid</w:t>
+      </w:r>
+      <w:proofErr w:type="spellEnd"/>
+      <w:r>
+        <w:rPr>
+          <w:rFonts w:ascii="Consolas" w:hAnsi="Consolas" w:cs="Consolas"/>
+          <w:color w:val="000000"/>
+          <w:sz w:val="19"/>
+          <w:szCs w:val="19"/>
+          <w:highlight w:val="white"/>
+        </w:rPr>
+        <w:t>(</w:t>
+      </w:r>
+      <w:r>
+        <w:rPr>
+          <w:rFonts w:ascii="Consolas" w:hAnsi="Consolas" w:cs="Consolas"/>
+          <w:color w:val="0000FF"/>
+          <w:sz w:val="19"/>
+          <w:szCs w:val="19"/>
+          <w:highlight w:val="white"/>
+        </w:rPr>
+        <w:t>object</w:t>
+      </w:r>
+      <w:r>
+        <w:rPr>
+          <w:rFonts w:ascii="Consolas" w:hAnsi="Consolas" w:cs="Consolas"/>
+          <w:color w:val="000000"/>
+          <w:sz w:val="19"/>
+          <w:szCs w:val="19"/>
+          <w:highlight w:val="white"/>
+        </w:rPr>
+        <w:t xml:space="preserve"> value, </w:t>
+      </w:r>
+      <w:proofErr w:type="spellStart"/>
+      <w:r>
+        <w:rPr>
+          <w:rFonts w:ascii="Consolas" w:hAnsi="Consolas" w:cs="Consolas"/>
+          <w:color w:val="2B91AF"/>
+          <w:sz w:val="19"/>
+          <w:szCs w:val="19"/>
+          <w:highlight w:val="white"/>
+        </w:rPr>
+        <w:t>ValidationContext</w:t>
+      </w:r>
+      <w:proofErr w:type="spellEnd"/>
+      <w:r>
+        <w:rPr>
+          <w:rFonts w:ascii="Consolas" w:hAnsi="Consolas" w:cs="Consolas"/>
+          <w:color w:val="000000"/>
+          <w:sz w:val="19"/>
+          <w:szCs w:val="19"/>
+          <w:highlight w:val="white"/>
+        </w:rPr>
+        <w:t xml:space="preserve"> </w:t>
+      </w:r>
+      <w:proofErr w:type="spellStart"/>
+      <w:r>
+        <w:rPr>
+          <w:rFonts w:ascii="Consolas" w:hAnsi="Consolas" w:cs="Consolas"/>
+          <w:color w:val="000000"/>
+          <w:sz w:val="19"/>
+          <w:szCs w:val="19"/>
+          <w:highlight w:val="white"/>
+        </w:rPr>
+        <w:t>validationContext</w:t>
+      </w:r>
+      <w:proofErr w:type="spellEnd"/>
+      <w:r>
+        <w:rPr>
+          <w:rFonts w:ascii="Consolas" w:hAnsi="Consolas" w:cs="Consolas"/>
+          <w:color w:val="000000"/>
+          <w:sz w:val="19"/>
+          <w:szCs w:val="19"/>
+          <w:highlight w:val="white"/>
+        </w:rPr>
+        <w:t>)</w:t>
+      </w:r>
+    </w:p>
+    <w:p>
+      <w:pPr>
+        <w:autoSpaceDE w:val="0"/>
+        <w:autoSpaceDN w:val="0"/>
+        <w:adjustRightInd w:val="0"/>
+        <w:spacing w:after="0" w:line="240" w:lineRule="auto"/>
+        <w:rPr>
+          <w:rFonts w:ascii="Consolas" w:hAnsi="Consolas" w:cs="Consolas"/>
+          <w:color w:val="000000"/>
+          <w:sz w:val="19"/>
+          <w:szCs w:val="19"/>
+          <w:highlight w:val="white"/>
+        </w:rPr>
+      </w:pPr>
+      <w:r>
+        <w:rPr>
+          <w:rFonts w:ascii="Consolas" w:hAnsi="Consolas" w:cs="Consolas"/>
+          <w:color w:val="000000"/>
+          <w:sz w:val="19"/>
+          <w:szCs w:val="19"/>
+          <w:highlight w:val="white"/>
+        </w:rPr>
+        <w:t xml:space="preserve">        {</w:t>
+      </w:r>
+    </w:p>
+    <w:p>
+      <w:pPr>
+        <w:autoSpaceDE w:val="0"/>
+        <w:autoSpaceDN w:val="0"/>
+        <w:adjustRightInd w:val="0"/>
+        <w:spacing w:after="0" w:line="240" w:lineRule="auto"/>
+        <w:rPr>
+          <w:rFonts w:ascii="Consolas" w:hAnsi="Consolas" w:cs="Consolas"/>
+          <w:color w:val="000000"/>
+          <w:sz w:val="19"/>
+          <w:szCs w:val="19"/>
+          <w:highlight w:val="white"/>
+        </w:rPr>
+      </w:pPr>
+      <w:r>
+        <w:rPr>
+          <w:rFonts w:ascii="Consolas" w:hAnsi="Consolas" w:cs="Consolas"/>
+          <w:color w:val="000000"/>
+          <w:sz w:val="19"/>
+          <w:szCs w:val="19"/>
+          <w:highlight w:val="white"/>
+        </w:rPr>
+        <w:t xml:space="preserve">            </w:t>
+      </w:r>
+      <w:proofErr w:type="gramStart"/>
+      <w:r>
+        <w:rPr>
+          <w:rFonts w:ascii="Consolas" w:hAnsi="Consolas" w:cs="Consolas"/>
+          <w:color w:val="0000FF"/>
+          <w:sz w:val="19"/>
+          <w:szCs w:val="19"/>
+          <w:highlight w:val="white"/>
+        </w:rPr>
+        <w:t>if</w:t>
+      </w:r>
+      <w:proofErr w:type="gramEnd"/>
+      <w:r>
+        <w:rPr>
+          <w:rFonts w:ascii="Consolas" w:hAnsi="Consolas" w:cs="Consolas"/>
+          <w:color w:val="000000"/>
+          <w:sz w:val="19"/>
+          <w:szCs w:val="19"/>
+          <w:highlight w:val="white"/>
+        </w:rPr>
+        <w:t xml:space="preserve"> (value != </w:t>
+      </w:r>
+      <w:r>
+        <w:rPr>
+          <w:rFonts w:ascii="Consolas" w:hAnsi="Consolas" w:cs="Consolas"/>
+          <w:color w:val="0000FF"/>
+          <w:sz w:val="19"/>
+          <w:szCs w:val="19"/>
+          <w:highlight w:val="white"/>
+        </w:rPr>
+        <w:t>null</w:t>
+      </w:r>
+      <w:r>
+        <w:rPr>
+          <w:rFonts w:ascii="Consolas" w:hAnsi="Consolas" w:cs="Consolas"/>
+          <w:color w:val="000000"/>
+          <w:sz w:val="19"/>
+          <w:szCs w:val="19"/>
+          <w:highlight w:val="white"/>
+        </w:rPr>
+        <w:t>) {</w:t>
+      </w:r>
+    </w:p>
+    <w:p>
+      <w:pPr>
+        <w:autoSpaceDE w:val="0"/>
+        <w:autoSpaceDN w:val="0"/>
+        <w:adjustRightInd w:val="0"/>
+        <w:spacing w:after="0" w:line="240" w:lineRule="auto"/>
+        <w:rPr>
+          <w:rFonts w:ascii="Consolas" w:hAnsi="Consolas" w:cs="Consolas"/>
+          <w:color w:val="000000"/>
+          <w:sz w:val="19"/>
+          <w:szCs w:val="19"/>
+          <w:highlight w:val="white"/>
+        </w:rPr>
+      </w:pPr>
+      <w:r>
+        <w:rPr>
+          <w:rFonts w:ascii="Consolas" w:hAnsi="Consolas" w:cs="Consolas"/>
+          <w:color w:val="000000"/>
+          <w:sz w:val="19"/>
+          <w:szCs w:val="19"/>
+          <w:highlight w:val="white"/>
+        </w:rPr>
+        <w:t xml:space="preserve">                </w:t>
+      </w:r>
+      <w:proofErr w:type="gramStart"/>
+      <w:r>
+        <w:rPr>
+          <w:rFonts w:ascii="Consolas" w:hAnsi="Consolas" w:cs="Consolas"/>
+          <w:color w:val="0000FF"/>
+          <w:sz w:val="19"/>
+          <w:szCs w:val="19"/>
+          <w:highlight w:val="white"/>
+        </w:rPr>
+        <w:t>string</w:t>
+      </w:r>
+      <w:proofErr w:type="gramEnd"/>
+      <w:r>
+        <w:rPr>
+          <w:rFonts w:ascii="Consolas" w:hAnsi="Consolas" w:cs="Consolas"/>
+          <w:color w:val="000000"/>
+          <w:sz w:val="19"/>
+          <w:szCs w:val="19"/>
+          <w:highlight w:val="white"/>
+        </w:rPr>
+        <w:t xml:space="preserve"> Name = </w:t>
+      </w:r>
+      <w:proofErr w:type="spellStart"/>
+      <w:r>
+        <w:rPr>
+          <w:rFonts w:ascii="Consolas" w:hAnsi="Consolas" w:cs="Consolas"/>
+          <w:color w:val="000000"/>
+          <w:sz w:val="19"/>
+          <w:szCs w:val="19"/>
+          <w:highlight w:val="white"/>
+        </w:rPr>
+        <w:t>value.ToString</w:t>
+      </w:r>
+      <w:proofErr w:type="spellEnd"/>
+      <w:r>
+        <w:rPr>
+          <w:rFonts w:ascii="Consolas" w:hAnsi="Consolas" w:cs="Consolas"/>
+          <w:color w:val="000000"/>
+          <w:sz w:val="19"/>
+          <w:szCs w:val="19"/>
+          <w:highlight w:val="white"/>
+        </w:rPr>
+        <w:t>();</w:t>
+      </w:r>
+    </w:p>
+    <w:p>
+      <w:pPr>
+        <w:autoSpaceDE w:val="0"/>
+        <w:autoSpaceDN w:val="0"/>
+        <w:adjustRightInd w:val="0"/>
+        <w:spacing w:after="0" w:line="240" w:lineRule="auto"/>
+        <w:rPr>
+          <w:rFonts w:ascii="Consolas" w:hAnsi="Consolas" w:cs="Consolas"/>
+          <w:color w:val="000000"/>
+          <w:sz w:val="19"/>
+          <w:szCs w:val="19"/>
+          <w:highlight w:val="white"/>
+        </w:rPr>
+      </w:pPr>
+      <w:r>
+        <w:rPr>
+          <w:rFonts w:ascii="Consolas" w:hAnsi="Consolas" w:cs="Consolas"/>
+          <w:color w:val="000000"/>
+          <w:sz w:val="19"/>
+          <w:szCs w:val="19"/>
+          <w:highlight w:val="white"/>
+        </w:rPr>
+        <w:t xml:space="preserve">                </w:t>
+      </w:r>
+      <w:proofErr w:type="gramStart"/>
+      <w:r>
+        <w:rPr>
+          <w:rFonts w:ascii="Consolas" w:hAnsi="Consolas" w:cs="Consolas"/>
+          <w:color w:val="0000FF"/>
+          <w:sz w:val="19"/>
+          <w:szCs w:val="19"/>
+          <w:highlight w:val="white"/>
+        </w:rPr>
+        <w:t>if</w:t>
+      </w:r>
+      <w:proofErr w:type="gramEnd"/>
+      <w:r>
+        <w:rPr>
+          <w:rFonts w:ascii="Consolas" w:hAnsi="Consolas" w:cs="Consolas"/>
+          <w:color w:val="000000"/>
+          <w:sz w:val="19"/>
+          <w:szCs w:val="19"/>
+          <w:highlight w:val="white"/>
+        </w:rPr>
+        <w:t xml:space="preserve"> (</w:t>
+      </w:r>
+      <w:proofErr w:type="spellStart"/>
+      <w:r>
+        <w:rPr>
+          <w:rFonts w:ascii="Consolas" w:hAnsi="Consolas" w:cs="Consolas"/>
+          <w:color w:val="000000"/>
+          <w:sz w:val="19"/>
+          <w:szCs w:val="19"/>
+          <w:highlight w:val="white"/>
+        </w:rPr>
+        <w:t>Name.Split</w:t>
+      </w:r>
+      <w:proofErr w:type="spellEnd"/>
+      <w:r>
+        <w:rPr>
+          <w:rFonts w:ascii="Consolas" w:hAnsi="Consolas" w:cs="Consolas"/>
+          <w:color w:val="000000"/>
+          <w:sz w:val="19"/>
+          <w:szCs w:val="19"/>
+          <w:highlight w:val="white"/>
+        </w:rPr>
+        <w:t>(</w:t>
+      </w:r>
+      <w:r>
+        <w:rPr>
+          <w:rFonts w:ascii="Consolas" w:hAnsi="Consolas" w:cs="Consolas"/>
+          <w:color w:val="A31515"/>
+          <w:sz w:val="19"/>
+          <w:szCs w:val="19"/>
+          <w:highlight w:val="white"/>
+        </w:rPr>
+        <w:t>' '</w:t>
+      </w:r>
+      <w:r>
+        <w:rPr>
+          <w:rFonts w:ascii="Consolas" w:hAnsi="Consolas" w:cs="Consolas"/>
+          <w:color w:val="000000"/>
+          <w:sz w:val="19"/>
+          <w:szCs w:val="19"/>
+          <w:highlight w:val="white"/>
+        </w:rPr>
+        <w:t>).Length &gt; _</w:t>
+      </w:r>
+      <w:proofErr w:type="spellStart"/>
+      <w:r>
+        <w:rPr>
+          <w:rFonts w:ascii="Consolas" w:hAnsi="Consolas" w:cs="Consolas"/>
+          <w:color w:val="000000"/>
+          <w:sz w:val="19"/>
+          <w:szCs w:val="19"/>
+          <w:highlight w:val="white"/>
+        </w:rPr>
+        <w:t>maxWords</w:t>
+      </w:r>
+      <w:proofErr w:type="spellEnd"/>
+      <w:r>
+        <w:rPr>
+          <w:rFonts w:ascii="Consolas" w:hAnsi="Consolas" w:cs="Consolas"/>
+          <w:color w:val="000000"/>
+          <w:sz w:val="19"/>
+          <w:szCs w:val="19"/>
+          <w:highlight w:val="white"/>
+        </w:rPr>
+        <w:t>) {</w:t>
+      </w:r>
+    </w:p>
+    <w:p>
+      <w:pPr>
+        <w:autoSpaceDE w:val="0"/>
+        <w:autoSpaceDN w:val="0"/>
+        <w:adjustRightInd w:val="0"/>
+        <w:spacing w:after="0" w:line="240" w:lineRule="auto"/>
+        <w:rPr>
+          <w:rFonts w:ascii="Consolas" w:hAnsi="Consolas" w:cs="Consolas"/>
+          <w:color w:val="000000"/>
+          <w:sz w:val="19"/>
+          <w:szCs w:val="19"/>
+          <w:highlight w:val="white"/>
+        </w:rPr>
+      </w:pPr>
+      <w:r>
+        <w:rPr>
+          <w:rFonts w:ascii="Consolas" w:hAnsi="Consolas" w:cs="Consolas"/>
+          <w:color w:val="000000"/>
+          <w:sz w:val="19"/>
+          <w:szCs w:val="19"/>
+          <w:highlight w:val="white"/>
+        </w:rPr>
+        <w:t xml:space="preserve">                    </w:t>
+      </w:r>
+      <w:proofErr w:type="spellStart"/>
+      <w:proofErr w:type="gramStart"/>
+      <w:r>
+        <w:rPr>
+          <w:rFonts w:ascii="Consolas" w:hAnsi="Consolas" w:cs="Consolas"/>
+          <w:color w:val="0000FF"/>
+          <w:sz w:val="19"/>
+          <w:szCs w:val="19"/>
+          <w:highlight w:val="white"/>
+        </w:rPr>
+        <w:t>var</w:t>
+      </w:r>
+      <w:proofErr w:type="spellEnd"/>
+      <w:proofErr w:type="gramEnd"/>
+      <w:r>
+        <w:rPr>
+          <w:rFonts w:ascii="Consolas" w:hAnsi="Consolas" w:cs="Consolas"/>
+          <w:color w:val="000000"/>
+          <w:sz w:val="19"/>
+          <w:szCs w:val="19"/>
+          <w:highlight w:val="white"/>
+        </w:rPr>
+        <w:t xml:space="preserve"> </w:t>
+      </w:r>
+      <w:proofErr w:type="spellStart"/>
+      <w:r>
+        <w:rPr>
+          <w:rFonts w:ascii="Consolas" w:hAnsi="Consolas" w:cs="Consolas"/>
+          <w:color w:val="000000"/>
+          <w:sz w:val="19"/>
+          <w:szCs w:val="19"/>
+          <w:highlight w:val="white"/>
+        </w:rPr>
+        <w:t>errorMessage</w:t>
+      </w:r>
+      <w:proofErr w:type="spellEnd"/>
+      <w:r>
+        <w:rPr>
+          <w:rFonts w:ascii="Consolas" w:hAnsi="Consolas" w:cs="Consolas"/>
+          <w:color w:val="000000"/>
+          <w:sz w:val="19"/>
+          <w:szCs w:val="19"/>
+          <w:highlight w:val="white"/>
+        </w:rPr>
+        <w:t xml:space="preserve"> = </w:t>
+      </w:r>
+      <w:proofErr w:type="spellStart"/>
+      <w:r>
+        <w:rPr>
+          <w:rFonts w:ascii="Consolas" w:hAnsi="Consolas" w:cs="Consolas"/>
+          <w:color w:val="000000"/>
+          <w:sz w:val="19"/>
+          <w:szCs w:val="19"/>
+          <w:highlight w:val="white"/>
+        </w:rPr>
+        <w:t>FormatErrorMessage</w:t>
+      </w:r>
+      <w:proofErr w:type="spellEnd"/>
+      <w:r>
+        <w:rPr>
+          <w:rFonts w:ascii="Consolas" w:hAnsi="Consolas" w:cs="Consolas"/>
+          <w:color w:val="000000"/>
+          <w:sz w:val="19"/>
+          <w:szCs w:val="19"/>
+          <w:highlight w:val="white"/>
+        </w:rPr>
+        <w:t>(</w:t>
+      </w:r>
+      <w:proofErr w:type="spellStart"/>
+      <w:r>
+        <w:rPr>
+          <w:rFonts w:ascii="Consolas" w:hAnsi="Consolas" w:cs="Consolas"/>
+          <w:color w:val="000000"/>
+          <w:sz w:val="19"/>
+          <w:szCs w:val="19"/>
+          <w:highlight w:val="white"/>
+        </w:rPr>
+        <w:t>validationContext.DisplayName</w:t>
+      </w:r>
+      <w:proofErr w:type="spellEnd"/>
+      <w:r>
+        <w:rPr>
+          <w:rFonts w:ascii="Consolas" w:hAnsi="Consolas" w:cs="Consolas"/>
+          <w:color w:val="000000"/>
+          <w:sz w:val="19"/>
+          <w:szCs w:val="19"/>
+          <w:highlight w:val="white"/>
+        </w:rPr>
+        <w:t>);</w:t>
+      </w:r>
+    </w:p>
+    <w:p>
+      <w:pPr>
+        <w:autoSpaceDE w:val="0"/>
+        <w:autoSpaceDN w:val="0"/>
+        <w:adjustRightInd w:val="0"/>
+        <w:spacing w:after="0" w:line="240" w:lineRule="auto"/>
+        <w:rPr>
+          <w:rFonts w:ascii="Consolas" w:hAnsi="Consolas" w:cs="Consolas"/>
+          <w:color w:val="000000"/>
+          <w:sz w:val="19"/>
+          <w:szCs w:val="19"/>
+          <w:highlight w:val="white"/>
+        </w:rPr>
+      </w:pPr>
+      <w:r>
+        <w:rPr>
+          <w:rFonts w:ascii="Consolas" w:hAnsi="Consolas" w:cs="Consolas"/>
+          <w:color w:val="000000"/>
+          <w:sz w:val="19"/>
+          <w:szCs w:val="19"/>
+          <w:highlight w:val="white"/>
+        </w:rPr>
+        <w:t xml:space="preserve">                    </w:t>
+      </w:r>
+      <w:proofErr w:type="gramStart"/>
+      <w:r>
+        <w:rPr>
+          <w:rFonts w:ascii="Consolas" w:hAnsi="Consolas" w:cs="Consolas"/>
+          <w:color w:val="0000FF"/>
+          <w:sz w:val="19"/>
+          <w:szCs w:val="19"/>
+          <w:highlight w:val="white"/>
+        </w:rPr>
+        <w:t>return</w:t>
+      </w:r>
+      <w:proofErr w:type="gramEnd"/>
+      <w:r>
+        <w:rPr>
+          <w:rFonts w:ascii="Consolas" w:hAnsi="Consolas" w:cs="Consolas"/>
+          <w:color w:val="000000"/>
+          <w:sz w:val="19"/>
+          <w:szCs w:val="19"/>
+          <w:highlight w:val="white"/>
+        </w:rPr>
+        <w:t xml:space="preserve"> </w:t>
+      </w:r>
+      <w:r>
+        <w:rPr>
+          <w:rFonts w:ascii="Consolas" w:hAnsi="Consolas" w:cs="Consolas"/>
+          <w:color w:val="0000FF"/>
+          <w:sz w:val="19"/>
+          <w:szCs w:val="19"/>
+          <w:highlight w:val="white"/>
+        </w:rPr>
+        <w:t>new</w:t>
+      </w:r>
+      <w:r>
+        <w:rPr>
+          <w:rFonts w:ascii="Consolas" w:hAnsi="Consolas" w:cs="Consolas"/>
+          <w:color w:val="000000"/>
+          <w:sz w:val="19"/>
+          <w:szCs w:val="19"/>
+          <w:highlight w:val="white"/>
+        </w:rPr>
+        <w:t xml:space="preserve"> </w:t>
+      </w:r>
+      <w:proofErr w:type="spellStart"/>
+      <w:r>
+        <w:rPr>
+          <w:rFonts w:ascii="Consolas" w:hAnsi="Consolas" w:cs="Consolas"/>
+          <w:color w:val="2B91AF"/>
+          <w:sz w:val="19"/>
+          <w:szCs w:val="19"/>
+          <w:highlight w:val="white"/>
+        </w:rPr>
+        <w:t>ValidationResult</w:t>
+      </w:r>
+      <w:proofErr w:type="spellEnd"/>
+      <w:r>
+        <w:rPr>
+          <w:rFonts w:ascii="Consolas" w:hAnsi="Consolas" w:cs="Consolas"/>
+          <w:color w:val="000000"/>
+          <w:sz w:val="19"/>
+          <w:szCs w:val="19"/>
+          <w:highlight w:val="white"/>
+        </w:rPr>
+        <w:t>(</w:t>
+      </w:r>
+      <w:proofErr w:type="spellStart"/>
+      <w:r>
+        <w:rPr>
+          <w:rFonts w:ascii="Consolas" w:hAnsi="Consolas" w:cs="Consolas"/>
+          <w:color w:val="000000"/>
+          <w:sz w:val="19"/>
+          <w:szCs w:val="19"/>
+          <w:highlight w:val="white"/>
+        </w:rPr>
+        <w:t>errorMessage</w:t>
+      </w:r>
+      <w:proofErr w:type="spellEnd"/>
+      <w:r>
+        <w:rPr>
+          <w:rFonts w:ascii="Consolas" w:hAnsi="Consolas" w:cs="Consolas"/>
+          <w:color w:val="000000"/>
+          <w:sz w:val="19"/>
+          <w:szCs w:val="19"/>
+          <w:highlight w:val="white"/>
+        </w:rPr>
+        <w:t>);</w:t>
+      </w:r>
+    </w:p>
+    <w:p>
+      <w:pPr>
+        <w:autoSpaceDE w:val="0"/>
+        <w:autoSpaceDN w:val="0"/>
+        <w:adjustRightInd w:val="0"/>
+        <w:spacing w:after="0" w:line="240" w:lineRule="auto"/>
+        <w:rPr>
+          <w:rFonts w:ascii="Consolas" w:hAnsi="Consolas" w:cs="Consolas"/>
+          <w:color w:val="000000"/>
+          <w:sz w:val="19"/>
+          <w:szCs w:val="19"/>
+          <w:highlight w:val="white"/>
+        </w:rPr>
+      </w:pPr>
+      <w:r>
+        <w:rPr>
+          <w:rFonts w:ascii="Consolas" w:hAnsi="Consolas" w:cs="Consolas"/>
+          <w:color w:val="000000"/>
+          <w:sz w:val="19"/>
+          <w:szCs w:val="19"/>
+          <w:highlight w:val="white"/>
+        </w:rPr>
+        <w:t xml:space="preserve">                }</w:t>
+      </w:r>
+    </w:p>
+    <w:p>
+      <w:pPr>
+        <w:autoSpaceDE w:val="0"/>
+        <w:autoSpaceDN w:val="0"/>
+        <w:adjustRightInd w:val="0"/>
+        <w:spacing w:after="0" w:line="240" w:lineRule="auto"/>
+        <w:rPr>
+          <w:rFonts w:ascii="Consolas" w:hAnsi="Consolas" w:cs="Consolas"/>
+          <w:color w:val="000000"/>
+          <w:sz w:val="19"/>
+          <w:szCs w:val="19"/>
+          <w:highlight w:val="white"/>
+        </w:rPr>
+      </w:pPr>
+      <w:r>
+        <w:rPr>
+          <w:rFonts w:ascii="Consolas" w:hAnsi="Consolas" w:cs="Consolas"/>
+          <w:color w:val="000000"/>
+          <w:sz w:val="19"/>
+          <w:szCs w:val="19"/>
+          <w:highlight w:val="white"/>
+        </w:rPr>
+        <w:t xml:space="preserve">            }</w:t>
+      </w:r>
+    </w:p>
+    <w:p>
+      <w:pPr>
+        <w:autoSpaceDE w:val="0"/>
+        <w:autoSpaceDN w:val="0"/>
+        <w:adjustRightInd w:val="0"/>
+        <w:spacing w:after="0" w:line="240" w:lineRule="auto"/>
+        <w:rPr>
+          <w:rFonts w:ascii="Consolas" w:hAnsi="Consolas" w:cs="Consolas"/>
+          <w:color w:val="000000"/>
+          <w:sz w:val="19"/>
+          <w:szCs w:val="19"/>
+          <w:highlight w:val="white"/>
+        </w:rPr>
+      </w:pPr>
+      <w:r>
+        <w:rPr>
+          <w:rFonts w:ascii="Consolas" w:hAnsi="Consolas" w:cs="Consolas"/>
+          <w:color w:val="000000"/>
+          <w:sz w:val="19"/>
+          <w:szCs w:val="19"/>
+          <w:highlight w:val="white"/>
+        </w:rPr>
+        <w:t xml:space="preserve">            </w:t>
+      </w:r>
+      <w:proofErr w:type="gramStart"/>
+      <w:r>
+        <w:rPr>
+          <w:rFonts w:ascii="Consolas" w:hAnsi="Consolas" w:cs="Consolas"/>
+          <w:color w:val="0000FF"/>
+          <w:sz w:val="19"/>
+          <w:szCs w:val="19"/>
+          <w:highlight w:val="white"/>
+        </w:rPr>
+        <w:t>return</w:t>
+      </w:r>
+      <w:proofErr w:type="gramEnd"/>
+      <w:r>
+        <w:rPr>
+          <w:rFonts w:ascii="Consolas" w:hAnsi="Consolas" w:cs="Consolas"/>
+          <w:color w:val="000000"/>
+          <w:sz w:val="19"/>
+          <w:szCs w:val="19"/>
+          <w:highlight w:val="white"/>
+        </w:rPr>
+        <w:t xml:space="preserve"> </w:t>
+      </w:r>
+      <w:proofErr w:type="spellStart"/>
+      <w:r>
+        <w:rPr>
+          <w:rFonts w:ascii="Consolas" w:hAnsi="Consolas" w:cs="Consolas"/>
+          <w:color w:val="2B91AF"/>
+          <w:sz w:val="19"/>
+          <w:szCs w:val="19"/>
+          <w:highlight w:val="white"/>
+        </w:rPr>
+        <w:t>ValidationResult</w:t>
+      </w:r>
+      <w:r>
+        <w:rPr>
+          <w:rFonts w:ascii="Consolas" w:hAnsi="Consolas" w:cs="Consolas"/>
+          <w:color w:val="000000"/>
+          <w:sz w:val="19"/>
+          <w:szCs w:val="19"/>
+          <w:highlight w:val="white"/>
+        </w:rPr>
+        <w:t>.Success</w:t>
+      </w:r>
+      <w:proofErr w:type="spellEnd"/>
+      <w:r>
+        <w:rPr>
+          <w:rFonts w:ascii="Consolas" w:hAnsi="Consolas" w:cs="Consolas"/>
+          <w:color w:val="000000"/>
+          <w:sz w:val="19"/>
+          <w:szCs w:val="19"/>
+          <w:highlight w:val="white"/>
+        </w:rPr>
+        <w:t>;</w:t>
+      </w:r>
+    </w:p>
+    <w:p>
+      <w:pPr>
+        <w:autoSpaceDE w:val="0"/>
+        <w:autoSpaceDN w:val="0"/>
+        <w:adjustRightInd w:val="0"/>
+        <w:spacing w:after="0" w:line="240" w:lineRule="auto"/>
+        <w:rPr>
+          <w:rFonts w:ascii="Consolas" w:hAnsi="Consolas" w:cs="Consolas"/>
+          <w:color w:val="000000"/>
+          <w:sz w:val="19"/>
+          <w:szCs w:val="19"/>
+          <w:highlight w:val="white"/>
+        </w:rPr>
+      </w:pPr>
+      <w:r>
+        <w:rPr>
+          <w:rFonts w:ascii="Consolas" w:hAnsi="Consolas" w:cs="Consolas"/>
+          <w:color w:val="000000"/>
+          <w:sz w:val="19"/>
+          <w:szCs w:val="19"/>
+          <w:highlight w:val="white"/>
+        </w:rPr>
+        <w:t xml:space="preserve">        }</w:t>
+      </w:r>
+    </w:p>
+    <w:p>
+      <w:pPr>
+        <w:autoSpaceDE w:val="0"/>
+        <w:autoSpaceDN w:val="0"/>
+        <w:adjustRightInd w:val="0"/>
+        <w:spacing w:after="0" w:line="240" w:lineRule="auto"/>
+        <w:rPr>
+          <w:rFonts w:ascii="Consolas" w:hAnsi="Consolas" w:cs="Consolas"/>
+          <w:color w:val="000000"/>
+          <w:sz w:val="19"/>
+          <w:szCs w:val="19"/>
+          <w:highlight w:val="white"/>
+        </w:rPr>
+      </w:pPr>
+      <w:r>
+        <w:rPr>
+          <w:rFonts w:ascii="Consolas" w:hAnsi="Consolas" w:cs="Consolas"/>
+          <w:color w:val="000000"/>
+          <w:sz w:val="19"/>
+          <w:szCs w:val="19"/>
+          <w:highlight w:val="white"/>
+        </w:rPr>
+        <w:t xml:space="preserve">    }</w:t>
+      </w:r>
+    </w:p>
+    <w:p>
+      <w:r>
+        <w:t>Explanation:</w:t>
+      </w:r>
+    </w:p>
+    <w:p>
+      <w:pPr>
+        <w:pStyle w:val="ListParagraph"/>
+        <w:numPr>
+          <w:ilvl w:val="0"/>
+          <w:numId w:val="10"/>
+        </w:numPr>
+      </w:pPr>
+      <w:proofErr w:type="spellStart"/>
+      <w:r>
+        <w:rPr>
+          <w:rFonts w:ascii="Consolas" w:hAnsi="Consolas" w:cs="Consolas"/>
+          <w:color w:val="2B91AF"/>
+          <w:sz w:val="19"/>
+          <w:szCs w:val="19"/>
+          <w:highlight w:val="white"/>
+        </w:rPr>
+        <w:t>ValidationAttribute</w:t>
+      </w:r>
+      <w:proofErr w:type="spellEnd"/>
+      <w:r>
+        <w:rPr>
+          <w:rFonts w:ascii="Consolas" w:hAnsi="Consolas" w:cs="Consolas"/>
+          <w:color w:val="2B91AF"/>
+          <w:sz w:val="19"/>
+          <w:szCs w:val="19"/>
+        </w:rPr>
+        <w:t xml:space="preserve"> </w:t>
+      </w:r>
+      <w:r>
+        <w:rPr>
+          <w:rFonts w:ascii="Consolas" w:hAnsi="Consolas" w:cs="Consolas"/>
+          <w:sz w:val="19"/>
+          <w:szCs w:val="19"/>
+        </w:rPr>
+        <w:t>is the base class</w:t>
+      </w:r>
+    </w:p>
+    <w:p>
+      <w:pPr>
+        <w:pStyle w:val="ListParagraph"/>
+        <w:numPr>
+          <w:ilvl w:val="0"/>
+          <w:numId w:val="10"/>
+        </w:numPr>
+      </w:pPr>
+      <w:r>
+        <w:t xml:space="preserve">We override the </w:t>
+      </w:r>
+      <w:proofErr w:type="spellStart"/>
+      <w:r>
+        <w:t>IsValid</w:t>
+      </w:r>
+      <w:proofErr w:type="spellEnd"/>
+      <w:r>
+        <w:t xml:space="preserve"> method of the base class by passing the value and </w:t>
+      </w:r>
+      <w:proofErr w:type="spellStart"/>
+      <w:r>
+        <w:rPr>
+          <w:rFonts w:ascii="Consolas" w:hAnsi="Consolas" w:cs="Consolas"/>
+          <w:color w:val="2B91AF"/>
+          <w:sz w:val="19"/>
+          <w:szCs w:val="19"/>
+          <w:highlight w:val="white"/>
+        </w:rPr>
+        <w:t>ValidationContext</w:t>
+      </w:r>
+      <w:proofErr w:type="spellEnd"/>
+      <w:r>
+        <w:rPr>
+          <w:rFonts w:ascii="Consolas" w:hAnsi="Consolas" w:cs="Consolas"/>
+          <w:color w:val="2B91AF"/>
+          <w:sz w:val="19"/>
+          <w:szCs w:val="19"/>
+        </w:rPr>
+        <w:t>.</w:t>
+      </w:r>
+    </w:p>
+    <w:p>
+      <w:pPr>
+        <w:pStyle w:val="ListParagraph"/>
+        <w:numPr>
+          <w:ilvl w:val="0"/>
+          <w:numId w:val="10"/>
+        </w:numPr>
+      </w:pPr>
+      <w:proofErr w:type="spellStart"/>
+      <w:r>
+        <w:rPr>
+          <w:rFonts w:ascii="Consolas" w:hAnsi="Consolas" w:cs="Consolas"/>
+          <w:color w:val="2B91AF"/>
+          <w:sz w:val="19"/>
+          <w:szCs w:val="19"/>
+          <w:highlight w:val="white"/>
+        </w:rPr>
+        <w:t>ValidationContext</w:t>
+      </w:r>
+      <w:proofErr w:type="spellEnd"/>
+      <w:r>
+        <w:rPr>
+          <w:rFonts w:ascii="Consolas" w:hAnsi="Consolas" w:cs="Consolas"/>
+          <w:color w:val="2B91AF"/>
+          <w:sz w:val="19"/>
+          <w:szCs w:val="19"/>
+        </w:rPr>
+        <w:t xml:space="preserve"> </w:t>
+      </w:r>
+      <w:r>
+        <w:rPr>
+          <w:rFonts w:ascii="Consolas" w:hAnsi="Consolas" w:cs="Consolas"/>
+          <w:sz w:val="19"/>
+          <w:szCs w:val="19"/>
+        </w:rPr>
+        <w:t>gives access to model type, model object instance, and friendly display name of the property you are validating.</w:t>
+      </w:r>
+    </w:p>
+    <w:p>
+      <w:pPr>
+        <w:pStyle w:val="ListParagraph"/>
+        <w:numPr>
+          <w:ilvl w:val="0"/>
+          <w:numId w:val="10"/>
+        </w:numPr>
+      </w:pPr>
+      <w:proofErr w:type="spellStart"/>
+      <w:r>
+        <w:rPr>
+          <w:rFonts w:ascii="Consolas" w:hAnsi="Consolas" w:cs="Consolas"/>
+          <w:color w:val="000000"/>
+          <w:sz w:val="19"/>
+          <w:szCs w:val="19"/>
+          <w:highlight w:val="white"/>
+        </w:rPr>
+        <w:t>FormatErrorMessage</w:t>
+      </w:r>
+      <w:proofErr w:type="spellEnd"/>
+      <w:r>
+        <w:rPr>
+          <w:rFonts w:ascii="Consolas" w:hAnsi="Consolas" w:cs="Consolas"/>
+          <w:color w:val="000000"/>
+          <w:sz w:val="19"/>
+          <w:szCs w:val="19"/>
+        </w:rPr>
+        <w:t xml:space="preserve"> formats the error message with the display name</w:t>
+      </w:r>
+    </w:p>
+    <w:p>
       <w:bookmarkStart w:id="0" w:name="_GoBack"/>
       <w:bookmarkEnd w:id="0"/>
     </w:p>
+    <w:p>
+      <w:pPr>
+        <w:ind w:left="1080"/>
+      </w:pPr>
+    </w:p>
+    <w:p/>
+    <w:p>
+      <w:pPr>
+        <w:ind w:left="1080"/>
+      </w:pPr>
+    </w:p>
+    <w:p>
+      <w:pPr>
+        <w:ind w:left="1080"/>
+      </w:pPr>
+    </w:p>
+    <w:p>
+      <w:pPr>
+        <w:ind w:left="1080"/>
+      </w:pPr>
+    </w:p>
+    <w:p/>
+    <w:p/>
     <w:sectPr>
       <w:pgSz w:w="12240" w:h="15840"/>
       <w:pgMar w:top="1440" w:right="1440" w:bottom="1440" w:left="1440" w:header="720" w:footer="720" w:gutter="0"/>
@@ -6155,7 +9844,7 @@
   <w:abstractNum w:abstractNumId="1">
     <w:nsid w:val="1E0C5713"/>
     <w:multiLevelType w:val="hybridMultilevel"/>
-    <w:tmpl w:val="BE2ACB40"/>
+    <w:tmpl w:val="1570DC10"/>
     <w:lvl w:ilvl="0" w:tplc="0409000F">
       <w:start w:val="1"/>
       <w:numFmt w:val="decimal"/>
@@ -6239,6 +9928,232 @@
     </w:lvl>
   </w:abstractNum>
   <w:abstractNum w:abstractNumId="2">
+    <w:nsid w:val="323B4BF5"/>
+    <w:multiLevelType w:val="hybridMultilevel"/>
+    <w:tmpl w:val="57B4E81C"/>
+    <w:lvl w:ilvl="0" w:tplc="04090001">
+      <w:start w:val="1"/>
+      <w:numFmt w:val="bullet"/>
+      <w:lvlText w:val=""/>
+      <w:lvlJc w:val="left"/>
+      <w:pPr>
+        <w:ind w:left="720" w:hanging="360"/>
+      </w:pPr>
+      <w:rPr>
+        <w:rFonts w:ascii="Symbol" w:hAnsi="Symbol" w:hint="default"/>
+      </w:rPr>
+    </w:lvl>
+    <w:lvl w:ilvl="1" w:tplc="04090003" w:tentative="1">
+      <w:start w:val="1"/>
+      <w:numFmt w:val="bullet"/>
+      <w:lvlText w:val="o"/>
+      <w:lvlJc w:val="left"/>
+      <w:pPr>
+        <w:ind w:left="1440" w:hanging="360"/>
+      </w:pPr>
+      <w:rPr>
+        <w:rFonts w:ascii="Courier New" w:hAnsi="Courier New" w:cs="Courier New" w:hint="default"/>
+      </w:rPr>
+    </w:lvl>
+    <w:lvl w:ilvl="2" w:tplc="04090005" w:tentative="1">
+      <w:start w:val="1"/>
+      <w:numFmt w:val="bullet"/>
+      <w:lvlText w:val=""/>
+      <w:lvlJc w:val="left"/>
+      <w:pPr>
+        <w:ind w:left="2160" w:hanging="360"/>
+      </w:pPr>
+      <w:rPr>
+        <w:rFonts w:ascii="Wingdings" w:hAnsi="Wingdings" w:hint="default"/>
+      </w:rPr>
+    </w:lvl>
+    <w:lvl w:ilvl="3" w:tplc="04090001" w:tentative="1">
+      <w:start w:val="1"/>
+      <w:numFmt w:val="bullet"/>
+      <w:lvlText w:val=""/>
+      <w:lvlJc w:val="left"/>
+      <w:pPr>
+        <w:ind w:left="2880" w:hanging="360"/>
+      </w:pPr>
+      <w:rPr>
+        <w:rFonts w:ascii="Symbol" w:hAnsi="Symbol" w:hint="default"/>
+      </w:rPr>
+    </w:lvl>
+    <w:lvl w:ilvl="4" w:tplc="04090003" w:tentative="1">
+      <w:start w:val="1"/>
+      <w:numFmt w:val="bullet"/>
+      <w:lvlText w:val="o"/>
+      <w:lvlJc w:val="left"/>
+      <w:pPr>
+        <w:ind w:left="3600" w:hanging="360"/>
+      </w:pPr>
+      <w:rPr>
+        <w:rFonts w:ascii="Courier New" w:hAnsi="Courier New" w:cs="Courier New" w:hint="default"/>
+      </w:rPr>
+    </w:lvl>
+    <w:lvl w:ilvl="5" w:tplc="04090005" w:tentative="1">
+      <w:start w:val="1"/>
+      <w:numFmt w:val="bullet"/>
+      <w:lvlText w:val=""/>
+      <w:lvlJc w:val="left"/>
+      <w:pPr>
+        <w:ind w:left="4320" w:hanging="360"/>
+      </w:pPr>
+      <w:rPr>
+        <w:rFonts w:ascii="Wingdings" w:hAnsi="Wingdings" w:hint="default"/>
+      </w:rPr>
+    </w:lvl>
+    <w:lvl w:ilvl="6" w:tplc="04090001" w:tentative="1">
+      <w:start w:val="1"/>
+      <w:numFmt w:val="bullet"/>
+      <w:lvlText w:val=""/>
+      <w:lvlJc w:val="left"/>
+      <w:pPr>
+        <w:ind w:left="5040" w:hanging="360"/>
+      </w:pPr>
+      <w:rPr>
+        <w:rFonts w:ascii="Symbol" w:hAnsi="Symbol" w:hint="default"/>
+      </w:rPr>
+    </w:lvl>
+    <w:lvl w:ilvl="7" w:tplc="04090003" w:tentative="1">
+      <w:start w:val="1"/>
+      <w:numFmt w:val="bullet"/>
+      <w:lvlText w:val="o"/>
+      <w:lvlJc w:val="left"/>
+      <w:pPr>
+        <w:ind w:left="5760" w:hanging="360"/>
+      </w:pPr>
+      <w:rPr>
+        <w:rFonts w:ascii="Courier New" w:hAnsi="Courier New" w:cs="Courier New" w:hint="default"/>
+      </w:rPr>
+    </w:lvl>
+    <w:lvl w:ilvl="8" w:tplc="04090005" w:tentative="1">
+      <w:start w:val="1"/>
+      <w:numFmt w:val="bullet"/>
+      <w:lvlText w:val=""/>
+      <w:lvlJc w:val="left"/>
+      <w:pPr>
+        <w:ind w:left="6480" w:hanging="360"/>
+      </w:pPr>
+      <w:rPr>
+        <w:rFonts w:ascii="Wingdings" w:hAnsi="Wingdings" w:hint="default"/>
+      </w:rPr>
+    </w:lvl>
+  </w:abstractNum>
+  <w:abstractNum w:abstractNumId="3">
+    <w:nsid w:val="33C26602"/>
+    <w:multiLevelType w:val="hybridMultilevel"/>
+    <w:tmpl w:val="381CD9D0"/>
+    <w:lvl w:ilvl="0" w:tplc="04090001">
+      <w:start w:val="1"/>
+      <w:numFmt w:val="bullet"/>
+      <w:lvlText w:val=""/>
+      <w:lvlJc w:val="left"/>
+      <w:pPr>
+        <w:ind w:left="1440" w:hanging="360"/>
+      </w:pPr>
+      <w:rPr>
+        <w:rFonts w:ascii="Symbol" w:hAnsi="Symbol" w:hint="default"/>
+      </w:rPr>
+    </w:lvl>
+    <w:lvl w:ilvl="1" w:tplc="04090003" w:tentative="1">
+      <w:start w:val="1"/>
+      <w:numFmt w:val="bullet"/>
+      <w:lvlText w:val="o"/>
+      <w:lvlJc w:val="left"/>
+      <w:pPr>
+        <w:ind w:left="2160" w:hanging="360"/>
+      </w:pPr>
+      <w:rPr>
+        <w:rFonts w:ascii="Courier New" w:hAnsi="Courier New" w:cs="Courier New" w:hint="default"/>
+      </w:rPr>
+    </w:lvl>
+    <w:lvl w:ilvl="2" w:tplc="04090005" w:tentative="1">
+      <w:start w:val="1"/>
+      <w:numFmt w:val="bullet"/>
+      <w:lvlText w:val=""/>
+      <w:lvlJc w:val="left"/>
+      <w:pPr>
+        <w:ind w:left="2880" w:hanging="360"/>
+      </w:pPr>
+      <w:rPr>
+        <w:rFonts w:ascii="Wingdings" w:hAnsi="Wingdings" w:hint="default"/>
+      </w:rPr>
+    </w:lvl>
+    <w:lvl w:ilvl="3" w:tplc="04090001" w:tentative="1">
+      <w:start w:val="1"/>
+      <w:numFmt w:val="bullet"/>
+      <w:lvlText w:val=""/>
+      <w:lvlJc w:val="left"/>
+      <w:pPr>
+        <w:ind w:left="3600" w:hanging="360"/>
+      </w:pPr>
+      <w:rPr>
+        <w:rFonts w:ascii="Symbol" w:hAnsi="Symbol" w:hint="default"/>
+      </w:rPr>
+    </w:lvl>
+    <w:lvl w:ilvl="4" w:tplc="04090003" w:tentative="1">
+      <w:start w:val="1"/>
+      <w:numFmt w:val="bullet"/>
+      <w:lvlText w:val="o"/>
+      <w:lvlJc w:val="left"/>
+      <w:pPr>
+        <w:ind w:left="4320" w:hanging="360"/>
+      </w:pPr>
+      <w:rPr>
+        <w:rFonts w:ascii="Courier New" w:hAnsi="Courier New" w:cs="Courier New" w:hint="default"/>
+      </w:rPr>
+    </w:lvl>
+    <w:lvl w:ilvl="5" w:tplc="04090005" w:tentative="1">
+      <w:start w:val="1"/>
+      <w:numFmt w:val="bullet"/>
+      <w:lvlText w:val=""/>
+      <w:lvlJc w:val="left"/>
+      <w:pPr>
+        <w:ind w:left="5040" w:hanging="360"/>
+      </w:pPr>
+      <w:rPr>
+        <w:rFonts w:ascii="Wingdings" w:hAnsi="Wingdings" w:hint="default"/>
+      </w:rPr>
+    </w:lvl>
+    <w:lvl w:ilvl="6" w:tplc="04090001" w:tentative="1">
+      <w:start w:val="1"/>
+      <w:numFmt w:val="bullet"/>
+      <w:lvlText w:val=""/>
+      <w:lvlJc w:val="left"/>
+      <w:pPr>
+        <w:ind w:left="5760" w:hanging="360"/>
+      </w:pPr>
+      <w:rPr>
+        <w:rFonts w:ascii="Symbol" w:hAnsi="Symbol" w:hint="default"/>
+      </w:rPr>
+    </w:lvl>
+    <w:lvl w:ilvl="7" w:tplc="04090003" w:tentative="1">
+      <w:start w:val="1"/>
+      <w:numFmt w:val="bullet"/>
+      <w:lvlText w:val="o"/>
+      <w:lvlJc w:val="left"/>
+      <w:pPr>
+        <w:ind w:left="6480" w:hanging="360"/>
+      </w:pPr>
+      <w:rPr>
+        <w:rFonts w:ascii="Courier New" w:hAnsi="Courier New" w:cs="Courier New" w:hint="default"/>
+      </w:rPr>
+    </w:lvl>
+    <w:lvl w:ilvl="8" w:tplc="04090005" w:tentative="1">
+      <w:start w:val="1"/>
+      <w:numFmt w:val="bullet"/>
+      <w:lvlText w:val=""/>
+      <w:lvlJc w:val="left"/>
+      <w:pPr>
+        <w:ind w:left="7200" w:hanging="360"/>
+      </w:pPr>
+      <w:rPr>
+        <w:rFonts w:ascii="Wingdings" w:hAnsi="Wingdings" w:hint="default"/>
+      </w:rPr>
+    </w:lvl>
+  </w:abstractNum>
+  <w:abstractNum w:abstractNumId="4">
     <w:nsid w:val="3C913F55"/>
     <w:multiLevelType w:val="hybridMultilevel"/>
     <w:tmpl w:val="D576BA78"/>
@@ -6324,7 +10239,179 @@
       </w:pPr>
     </w:lvl>
   </w:abstractNum>
-  <w:abstractNum w:abstractNumId="3">
+  <w:abstractNum w:abstractNumId="5">
+    <w:nsid w:val="43317732"/>
+    <w:multiLevelType w:val="hybridMultilevel"/>
+    <w:tmpl w:val="1570DC10"/>
+    <w:lvl w:ilvl="0" w:tplc="0409000F">
+      <w:start w:val="1"/>
+      <w:numFmt w:val="decimal"/>
+      <w:lvlText w:val="%1."/>
+      <w:lvlJc w:val="left"/>
+      <w:pPr>
+        <w:ind w:left="720" w:hanging="360"/>
+      </w:pPr>
+    </w:lvl>
+    <w:lvl w:ilvl="1" w:tplc="04090019">
+      <w:start w:val="1"/>
+      <w:numFmt w:val="lowerLetter"/>
+      <w:lvlText w:val="%2."/>
+      <w:lvlJc w:val="left"/>
+      <w:pPr>
+        <w:ind w:left="1440" w:hanging="360"/>
+      </w:pPr>
+    </w:lvl>
+    <w:lvl w:ilvl="2" w:tplc="0409001B">
+      <w:start w:val="1"/>
+      <w:numFmt w:val="lowerRoman"/>
+      <w:lvlText w:val="%3."/>
+      <w:lvlJc w:val="right"/>
+      <w:pPr>
+        <w:ind w:left="2160" w:hanging="180"/>
+      </w:pPr>
+    </w:lvl>
+    <w:lvl w:ilvl="3" w:tplc="0409000F" w:tentative="1">
+      <w:start w:val="1"/>
+      <w:numFmt w:val="decimal"/>
+      <w:lvlText w:val="%4."/>
+      <w:lvlJc w:val="left"/>
+      <w:pPr>
+        <w:ind w:left="2880" w:hanging="360"/>
+      </w:pPr>
+    </w:lvl>
+    <w:lvl w:ilvl="4" w:tplc="04090019" w:tentative="1">
+      <w:start w:val="1"/>
+      <w:numFmt w:val="lowerLetter"/>
+      <w:lvlText w:val="%5."/>
+      <w:lvlJc w:val="left"/>
+      <w:pPr>
+        <w:ind w:left="3600" w:hanging="360"/>
+      </w:pPr>
+    </w:lvl>
+    <w:lvl w:ilvl="5" w:tplc="0409001B" w:tentative="1">
+      <w:start w:val="1"/>
+      <w:numFmt w:val="lowerRoman"/>
+      <w:lvlText w:val="%6."/>
+      <w:lvlJc w:val="right"/>
+      <w:pPr>
+        <w:ind w:left="4320" w:hanging="180"/>
+      </w:pPr>
+    </w:lvl>
+    <w:lvl w:ilvl="6" w:tplc="0409000F" w:tentative="1">
+      <w:start w:val="1"/>
+      <w:numFmt w:val="decimal"/>
+      <w:lvlText w:val="%7."/>
+      <w:lvlJc w:val="left"/>
+      <w:pPr>
+        <w:ind w:left="5040" w:hanging="360"/>
+      </w:pPr>
+    </w:lvl>
+    <w:lvl w:ilvl="7" w:tplc="04090019" w:tentative="1">
+      <w:start w:val="1"/>
+      <w:numFmt w:val="lowerLetter"/>
+      <w:lvlText w:val="%8."/>
+      <w:lvlJc w:val="left"/>
+      <w:pPr>
+        <w:ind w:left="5760" w:hanging="360"/>
+      </w:pPr>
+    </w:lvl>
+    <w:lvl w:ilvl="8" w:tplc="0409001B" w:tentative="1">
+      <w:start w:val="1"/>
+      <w:numFmt w:val="lowerRoman"/>
+      <w:lvlText w:val="%9."/>
+      <w:lvlJc w:val="right"/>
+      <w:pPr>
+        <w:ind w:left="6480" w:hanging="180"/>
+      </w:pPr>
+    </w:lvl>
+  </w:abstractNum>
+  <w:abstractNum w:abstractNumId="6">
+    <w:nsid w:val="59AD098A"/>
+    <w:multiLevelType w:val="hybridMultilevel"/>
+    <w:tmpl w:val="3E023C72"/>
+    <w:lvl w:ilvl="0" w:tplc="0409000F">
+      <w:start w:val="1"/>
+      <w:numFmt w:val="decimal"/>
+      <w:lvlText w:val="%1."/>
+      <w:lvlJc w:val="left"/>
+      <w:pPr>
+        <w:ind w:left="720" w:hanging="360"/>
+      </w:pPr>
+    </w:lvl>
+    <w:lvl w:ilvl="1" w:tplc="04090019" w:tentative="1">
+      <w:start w:val="1"/>
+      <w:numFmt w:val="lowerLetter"/>
+      <w:lvlText w:val="%2."/>
+      <w:lvlJc w:val="left"/>
+      <w:pPr>
+        <w:ind w:left="1440" w:hanging="360"/>
+      </w:pPr>
+    </w:lvl>
+    <w:lvl w:ilvl="2" w:tplc="0409001B" w:tentative="1">
+      <w:start w:val="1"/>
+      <w:numFmt w:val="lowerRoman"/>
+      <w:lvlText w:val="%3."/>
+      <w:lvlJc w:val="right"/>
+      <w:pPr>
+        <w:ind w:left="2160" w:hanging="180"/>
+      </w:pPr>
+    </w:lvl>
+    <w:lvl w:ilvl="3" w:tplc="0409000F" w:tentative="1">
+      <w:start w:val="1"/>
+      <w:numFmt w:val="decimal"/>
+      <w:lvlText w:val="%4."/>
+      <w:lvlJc w:val="left"/>
+      <w:pPr>
+        <w:ind w:left="2880" w:hanging="360"/>
+      </w:pPr>
+    </w:lvl>
+    <w:lvl w:ilvl="4" w:tplc="04090019" w:tentative="1">
+      <w:start w:val="1"/>
+      <w:numFmt w:val="lowerLetter"/>
+      <w:lvlText w:val="%5."/>
+      <w:lvlJc w:val="left"/>
+      <w:pPr>
+        <w:ind w:left="3600" w:hanging="360"/>
+      </w:pPr>
+    </w:lvl>
+    <w:lvl w:ilvl="5" w:tplc="0409001B" w:tentative="1">
+      <w:start w:val="1"/>
+      <w:numFmt w:val="lowerRoman"/>
+      <w:lvlText w:val="%6."/>
+      <w:lvlJc w:val="right"/>
+      <w:pPr>
+        <w:ind w:left="4320" w:hanging="180"/>
+      </w:pPr>
+    </w:lvl>
+    <w:lvl w:ilvl="6" w:tplc="0409000F" w:tentative="1">
+      <w:start w:val="1"/>
+      <w:numFmt w:val="decimal"/>
+      <w:lvlText w:val="%7."/>
+      <w:lvlJc w:val="left"/>
+      <w:pPr>
+        <w:ind w:left="5040" w:hanging="360"/>
+      </w:pPr>
+    </w:lvl>
+    <w:lvl w:ilvl="7" w:tplc="04090019" w:tentative="1">
+      <w:start w:val="1"/>
+      <w:numFmt w:val="lowerLetter"/>
+      <w:lvlText w:val="%8."/>
+      <w:lvlJc w:val="left"/>
+      <w:pPr>
+        <w:ind w:left="5760" w:hanging="360"/>
+      </w:pPr>
+    </w:lvl>
+    <w:lvl w:ilvl="8" w:tplc="0409001B" w:tentative="1">
+      <w:start w:val="1"/>
+      <w:numFmt w:val="lowerRoman"/>
+      <w:lvlText w:val="%9."/>
+      <w:lvlJc w:val="right"/>
+      <w:pPr>
+        <w:ind w:left="6480" w:hanging="180"/>
+      </w:pPr>
+    </w:lvl>
+  </w:abstractNum>
+  <w:abstractNum w:abstractNumId="7">
     <w:nsid w:val="5A9E24DA"/>
     <w:multiLevelType w:val="hybridMultilevel"/>
     <w:tmpl w:val="05444A58"/>
@@ -6410,7 +10497,7 @@
       </w:pPr>
     </w:lvl>
   </w:abstractNum>
-  <w:abstractNum w:abstractNumId="4">
+  <w:abstractNum w:abstractNumId="8">
     <w:nsid w:val="660A6A29"/>
     <w:multiLevelType w:val="hybridMultilevel"/>
     <w:tmpl w:val="CA6ABB20"/>
@@ -6496,7 +10583,7 @@
       </w:pPr>
     </w:lvl>
   </w:abstractNum>
-  <w:abstractNum w:abstractNumId="5">
+  <w:abstractNum w:abstractNumId="9">
     <w:nsid w:val="68D161D4"/>
     <w:multiLevelType w:val="hybridMultilevel"/>
     <w:tmpl w:val="BE2ACB40"/>
@@ -6583,22 +10670,34 @@
     </w:lvl>
   </w:abstractNum>
   <w:num w:numId="1">
-    <w:abstractNumId w:val="4"/>
+    <w:abstractNumId w:val="8"/>
   </w:num>
   <w:num w:numId="2">
-    <w:abstractNumId w:val="3"/>
+    <w:abstractNumId w:val="7"/>
   </w:num>
   <w:num w:numId="3">
-    <w:abstractNumId w:val="2"/>
+    <w:abstractNumId w:val="4"/>
   </w:num>
   <w:num w:numId="4">
     <w:abstractNumId w:val="0"/>
   </w:num>
   <w:num w:numId="5">
-    <w:abstractNumId w:val="5"/>
+    <w:abstractNumId w:val="9"/>
   </w:num>
   <w:num w:numId="6">
     <w:abstractNumId w:val="1"/>
+  </w:num>
+  <w:num w:numId="7">
+    <w:abstractNumId w:val="6"/>
+  </w:num>
+  <w:num w:numId="8">
+    <w:abstractNumId w:val="5"/>
+  </w:num>
+  <w:num w:numId="9">
+    <w:abstractNumId w:val="3"/>
+  </w:num>
+  <w:num w:numId="10">
+    <w:abstractNumId w:val="2"/>
   </w:num>
 </w:numbering>
 </file>
@@ -6904,6 +11003,98 @@
       <w:sz w:val="28"/>
       <w:szCs w:val="28"/>
     </w:rPr>
+  </w:style>
+  <w:style w:type="table" w:styleId="LightList-Accent5">
+    <w:name w:val="Light List Accent 5"/>
+    <w:basedOn w:val="TableNormal"/>
+    <w:uiPriority w:val="61"/>
+    <w:rsid w:val="00780610"/>
+    <w:pPr>
+      <w:spacing w:after="0" w:line="240" w:lineRule="auto"/>
+    </w:pPr>
+    <w:tblPr>
+      <w:tblStyleRowBandSize w:val="1"/>
+      <w:tblStyleColBandSize w:val="1"/>
+      <w:tblInd w:w="0" w:type="dxa"/>
+      <w:tblBorders>
+        <w:top w:val="single" w:sz="8" w:space="0" w:color="4BACC6" w:themeColor="accent5"/>
+        <w:left w:val="single" w:sz="8" w:space="0" w:color="4BACC6" w:themeColor="accent5"/>
+        <w:bottom w:val="single" w:sz="8" w:space="0" w:color="4BACC6" w:themeColor="accent5"/>
+        <w:right w:val="single" w:sz="8" w:space="0" w:color="4BACC6" w:themeColor="accent5"/>
+      </w:tblBorders>
+      <w:tblCellMar>
+        <w:top w:w="0" w:type="dxa"/>
+        <w:left w:w="108" w:type="dxa"/>
+        <w:bottom w:w="0" w:type="dxa"/>
+        <w:right w:w="108" w:type="dxa"/>
+      </w:tblCellMar>
+    </w:tblPr>
+    <w:tblStylePr w:type="firstRow">
+      <w:pPr>
+        <w:spacing w:before="0" w:after="0" w:line="240" w:lineRule="auto"/>
+      </w:pPr>
+      <w:rPr>
+        <w:b/>
+        <w:bCs/>
+        <w:color w:val="FFFFFF" w:themeColor="background1"/>
+      </w:rPr>
+      <w:tblPr/>
+      <w:tcPr>
+        <w:shd w:val="clear" w:color="auto" w:fill="4BACC6" w:themeFill="accent5"/>
+      </w:tcPr>
+    </w:tblStylePr>
+    <w:tblStylePr w:type="lastRow">
+      <w:pPr>
+        <w:spacing w:before="0" w:after="0" w:line="240" w:lineRule="auto"/>
+      </w:pPr>
+      <w:rPr>
+        <w:b/>
+        <w:bCs/>
+      </w:rPr>
+      <w:tblPr/>
+      <w:tcPr>
+        <w:tcBorders>
+          <w:top w:val="double" w:sz="6" w:space="0" w:color="4BACC6" w:themeColor="accent5"/>
+          <w:left w:val="single" w:sz="8" w:space="0" w:color="4BACC6" w:themeColor="accent5"/>
+          <w:bottom w:val="single" w:sz="8" w:space="0" w:color="4BACC6" w:themeColor="accent5"/>
+          <w:right w:val="single" w:sz="8" w:space="0" w:color="4BACC6" w:themeColor="accent5"/>
+        </w:tcBorders>
+      </w:tcPr>
+    </w:tblStylePr>
+    <w:tblStylePr w:type="firstCol">
+      <w:rPr>
+        <w:b/>
+        <w:bCs/>
+      </w:rPr>
+    </w:tblStylePr>
+    <w:tblStylePr w:type="lastCol">
+      <w:rPr>
+        <w:b/>
+        <w:bCs/>
+      </w:rPr>
+    </w:tblStylePr>
+    <w:tblStylePr w:type="band1Vert">
+      <w:tblPr/>
+      <w:tcPr>
+        <w:tcBorders>
+          <w:top w:val="single" w:sz="8" w:space="0" w:color="4BACC6" w:themeColor="accent5"/>
+          <w:left w:val="single" w:sz="8" w:space="0" w:color="4BACC6" w:themeColor="accent5"/>
+          <w:bottom w:val="single" w:sz="8" w:space="0" w:color="4BACC6" w:themeColor="accent5"/>
+          <w:right w:val="single" w:sz="8" w:space="0" w:color="4BACC6" w:themeColor="accent5"/>
+        </w:tcBorders>
+      </w:tcPr>
+    </w:tblStylePr>
+    <w:tblStylePr w:type="band1Horz">
+      <w:tblPr/>
+      <w:tcPr>
+        <w:tcBorders>
+          <w:top w:val="single" w:sz="8" w:space="0" w:color="4BACC6" w:themeColor="accent5"/>
+          <w:left w:val="single" w:sz="8" w:space="0" w:color="4BACC6" w:themeColor="accent5"/>
+          <w:bottom w:val="single" w:sz="8" w:space="0" w:color="4BACC6" w:themeColor="accent5"/>
+          <w:right w:val="single" w:sz="8" w:space="0" w:color="4BACC6" w:themeColor="accent5"/>
+        </w:tcBorders>
+      </w:tcPr>
+    </w:tblStylePr>
   </w:style>
 </w:styles>
 </file>

</xml_diff>